<commit_message>
update on 2024-07-16 00:56:39.381720
</commit_message>
<xml_diff>
--- a/ORB-slam3/cfg/preintergate-imu.docx
+++ b/ORB-slam3/cfg/preintergate-imu.docx
@@ -89,7 +89,6 @@
     </w:p>
     <w:p>
       <w:pPr>
-        <m:rPr/>
         <w:rPr>
           <w:rFonts w:hint="eastAsia" w:hAnsi="Cambria Math" w:cs="华文中宋"/>
           <w:b w:val="0"/>
@@ -285,7 +284,6 @@
     </w:p>
     <w:p>
       <w:pPr>
-        <m:rPr/>
         <w:rPr>
           <w:rFonts w:hint="eastAsia" w:hAnsi="Cambria Math" w:cs="华文中宋"/>
           <w:b w:val="0"/>
@@ -300,7 +298,6 @@
     </w:p>
     <w:p>
       <w:pPr>
-        <m:rPr/>
         <w:rPr>
           <w:rFonts w:hint="eastAsia" w:hAnsi="Cambria Math" w:cs="华文中宋"/>
           <w:b w:val="0"/>
@@ -313,7 +310,6 @@
         </w:rPr>
       </w:pPr>
       <w:r>
-        <m:rPr/>
         <w:rPr>
           <w:rFonts w:hint="eastAsia" w:hAnsi="Cambria Math" w:cs="华文中宋"/>
           <w:b w:val="0"/>
@@ -330,7 +326,6 @@
         <m:sSup>
           <m:sSupPr>
             <m:ctrlPr>
-              <m:rPr/>
               <w:rPr>
                 <w:rFonts w:hint="eastAsia" w:ascii="Cambria Math" w:hAnsi="Cambria Math" w:cs="华文中宋"/>
                 <w:b w:val="0"/>
@@ -359,7 +354,6 @@
               <m:t>a</m:t>
             </m:r>
             <m:ctrlPr>
-              <m:rPr/>
               <w:rPr>
                 <w:rFonts w:hint="eastAsia" w:ascii="Cambria Math" w:hAnsi="Cambria Math" w:cs="华文中宋"/>
                 <w:b w:val="0"/>
@@ -388,7 +382,6 @@
               <m:t>^</m:t>
             </m:r>
             <m:ctrlPr>
-              <m:rPr/>
               <w:rPr>
                 <w:rFonts w:hint="eastAsia" w:ascii="Cambria Math" w:hAnsi="Cambria Math" w:cs="华文中宋"/>
                 <w:b w:val="0"/>
@@ -421,7 +414,6 @@
     <w:p>
       <w:pPr>
         <w:jc w:val="left"/>
-        <m:rPr/>
         <w:rPr>
           <w:rFonts w:hint="eastAsia" w:hAnsi="Cambria Math" w:cs="华文中宋"/>
           <w:b w:val="0"/>
@@ -434,7 +426,6 @@
         </w:rPr>
       </w:pPr>
       <w:r>
-        <m:rPr/>
         <w:rPr>
           <w:rFonts w:hint="eastAsia" w:hAnsi="Cambria Math" w:cs="华文中宋"/>
           <w:b w:val="0"/>
@@ -660,19 +651,7 @@
                     <w:szCs w:val="21"/>
                     <w:lang w:val="en-US" w:eastAsia="zh-CN" w:bidi="ar-SA"/>
                   </w:rPr>
-                  <m:t>i</m:t>
-                </m:r>
-                <m:r>
-                  <m:rPr/>
-                  <w:rPr>
-                    <w:rFonts w:hint="default" w:ascii="Cambria Math" w:hAnsi="Cambria Math" w:cs="华文中宋"/>
-                    <w:spacing w:val="6"/>
-                    <w:kern w:val="2"/>
-                    <w:sz w:val="24"/>
-                    <w:szCs w:val="21"/>
-                    <w:lang w:val="en-US" w:eastAsia="zh-CN" w:bidi="ar-SA"/>
-                  </w:rPr>
-                  <m:t>θ</m:t>
+                  <m:t>iR</m:t>
                 </m:r>
                 <m:r>
                   <m:rPr>
@@ -953,19 +932,7 @@
                     <w:szCs w:val="21"/>
                     <w:lang w:val="en-US" w:eastAsia="zh-CN" w:bidi="ar-SA"/>
                   </w:rPr>
-                  <m:t>i</m:t>
-                </m:r>
-                <m:r>
-                  <m:rPr/>
-                  <w:rPr>
-                    <w:rFonts w:hint="default" w:ascii="Cambria Math" w:hAnsi="Cambria Math" w:cs="华文中宋"/>
-                    <w:spacing w:val="6"/>
-                    <w:kern w:val="2"/>
-                    <w:sz w:val="24"/>
-                    <w:szCs w:val="21"/>
-                    <w:lang w:val="en-US" w:eastAsia="zh-CN" w:bidi="ar-SA"/>
-                  </w:rPr>
-                  <m:t>θ</m:t>
+                  <m:t>iR</m:t>
                 </m:r>
                 <m:r>
                   <m:rPr>
@@ -1193,33 +1160,7 @@
                     <w:szCs w:val="21"/>
                     <w:lang w:val="en-US" w:eastAsia="zh-CN" w:bidi="ar-SA"/>
                   </w:rPr>
-                  <m:t>JVa−=</m:t>
-                </m:r>
-                <m:r>
-                  <m:rPr>
-                    <m:sty m:val="p"/>
-                  </m:rPr>
-                  <w:rPr>
-                    <w:rFonts w:hint="default" w:ascii="Cambria Math" w:hAnsi="Cambria Math" w:cs="华文中宋"/>
-                    <w:spacing w:val="6"/>
-                    <w:kern w:val="2"/>
-                    <w:sz w:val="24"/>
-                    <w:szCs w:val="21"/>
-                    <w:lang w:val="en-US" w:eastAsia="zh-CN" w:bidi="ar-SA"/>
-                  </w:rPr>
-                  <m:t>i</m:t>
-                </m:r>
-                <m:r>
-                  <m:rPr/>
-                  <w:rPr>
-                    <w:rFonts w:hint="default" w:ascii="Cambria Math" w:hAnsi="Cambria Math" w:cs="华文中宋"/>
-                    <w:spacing w:val="6"/>
-                    <w:kern w:val="2"/>
-                    <w:sz w:val="24"/>
-                    <w:szCs w:val="21"/>
-                    <w:lang w:val="en-US" w:eastAsia="zh-CN" w:bidi="ar-SA"/>
-                  </w:rPr>
-                  <m:t>θ</m:t>
+                  <m:t>JVa−=iR</m:t>
                 </m:r>
                 <m:r>
                   <m:rPr>
@@ -1264,18 +1205,6 @@
                   <m:t>JVg−=i</m:t>
                 </m:r>
                 <m:r>
-                  <m:rPr/>
-                  <w:rPr>
-                    <w:rFonts w:hint="default" w:ascii="Cambria Math" w:hAnsi="Cambria Math" w:cs="华文中宋"/>
-                    <w:spacing w:val="6"/>
-                    <w:kern w:val="2"/>
-                    <w:sz w:val="24"/>
-                    <w:szCs w:val="21"/>
-                    <w:lang w:val="en-US" w:eastAsia="zh-CN" w:bidi="ar-SA"/>
-                  </w:rPr>
-                  <m:t>θ</m:t>
-                </m:r>
-                <m:r>
                   <m:rPr>
                     <m:sty m:val="p"/>
                   </m:rPr>
@@ -1287,7 +1216,7 @@
                     <w:szCs w:val="21"/>
                     <w:lang w:val="en-US" w:eastAsia="zh-CN" w:bidi="ar-SA"/>
                   </w:rPr>
-                  <m:t>·dt·</m:t>
+                  <m:t>R·dt·</m:t>
                 </m:r>
                 <m:sSup>
                   <m:sSupPr>
@@ -1420,7 +1349,6 @@
     </w:p>
     <w:p>
       <w:pPr>
-        <m:rPr/>
         <w:rPr>
           <w:rFonts w:hint="default" w:hAnsi="Cambria Math" w:cs="华文中宋"/>
           <w:b w:val="0"/>
@@ -1433,7 +1361,6 @@
         </w:rPr>
       </w:pPr>
       <w:r>
-        <m:rPr/>
         <w:rPr>
           <w:rFonts w:hint="eastAsia" w:hAnsi="Cambria Math" w:cs="华文中宋"/>
           <w:b w:val="0"/>
@@ -1452,7 +1379,6 @@
             <m:begChr m:val="{"/>
             <m:endChr m:val=""/>
             <m:ctrlPr>
-              <m:rPr/>
               <w:rPr>
                 <w:rFonts w:hint="eastAsia" w:ascii="Cambria Math" w:hAnsi="Cambria Math" w:cs="华文中宋"/>
                 <w:b w:val="0"/>
@@ -1469,7 +1395,6 @@
             <m:eqArr>
               <m:eqArrPr>
                 <m:ctrlPr>
-                  <m:rPr/>
                   <w:rPr>
                     <w:rFonts w:hint="eastAsia" w:ascii="Cambria Math" w:hAnsi="Cambria Math" w:cs="华文中宋"/>
                     <w:b w:val="0"/>
@@ -1552,7 +1477,6 @@
                   <m:t xml:space="preserve"> </m:t>
                 </m:r>
                 <m:ctrlPr>
-                  <m:rPr/>
                   <w:rPr>
                     <w:rFonts w:hint="eastAsia" w:ascii="Cambria Math" w:hAnsi="Cambria Math" w:cs="华文中宋"/>
                     <w:b w:val="0"/>
@@ -1621,7 +1545,6 @@
                   <m:t>|</m:t>
                 </m:r>
                 <m:ctrlPr>
-                  <m:rPr/>
                   <w:rPr>
                     <w:rFonts w:hint="default" w:ascii="Cambria Math" w:hAnsi="Cambria Math" w:cs="华文中宋"/>
                     <w:b w:val="0"/>
@@ -1638,7 +1561,6 @@
                 <m:sSup>
                   <m:sSupPr>
                     <m:ctrlPr>
-                      <m:rPr/>
                       <w:rPr>
                         <w:rFonts w:hint="default" w:ascii="Cambria Math" w:hAnsi="Cambria Math" w:cs="华文中宋"/>
                         <w:b w:val="0"/>
@@ -1679,7 +1601,6 @@
                       <m:t>θ</m:t>
                     </m:r>
                     <m:ctrlPr>
-                      <m:rPr/>
                       <w:rPr>
                         <w:rFonts w:hint="default" w:ascii="Cambria Math" w:hAnsi="Cambria Math" w:cs="华文中宋"/>
                         <w:b w:val="0"/>
@@ -1708,7 +1629,6 @@
                       <m:t>^</m:t>
                     </m:r>
                     <m:ctrlPr>
-                      <m:rPr/>
                       <w:rPr>
                         <w:rFonts w:hint="default" w:ascii="Cambria Math" w:hAnsi="Cambria Math" w:cs="华文中宋"/>
                         <w:b w:val="0"/>
@@ -1791,7 +1711,6 @@
                   <m:t>)</m:t>
                 </m:r>
                 <m:ctrlPr>
-                  <m:rPr/>
                   <w:rPr>
                     <w:rFonts w:hint="default" w:ascii="Cambria Math" w:hAnsi="Cambria Math" w:cs="华文中宋"/>
                     <w:b w:val="0"/>
@@ -1822,7 +1741,6 @@
                 <m:f>
                   <m:fPr>
                     <m:ctrlPr>
-                      <m:rPr/>
                       <w:rPr>
                         <w:rFonts w:hint="default" w:ascii="Cambria Math" w:hAnsi="Cambria Math" w:cs="华文中宋"/>
                         <w:b w:val="0"/>
@@ -1949,7 +1867,6 @@
                       <m:t>(n)</m:t>
                     </m:r>
                     <m:ctrlPr>
-                      <m:rPr/>
                       <w:rPr>
                         <w:rFonts w:hint="default" w:ascii="Cambria Math" w:hAnsi="Cambria Math" w:cs="华文中宋"/>
                         <w:b w:val="0"/>
@@ -1978,7 +1895,6 @@
                       <m:t>n</m:t>
                     </m:r>
                     <m:ctrlPr>
-                      <m:rPr/>
                       <w:rPr>
                         <w:rFonts w:hint="default" w:ascii="Cambria Math" w:hAnsi="Cambria Math" w:cs="华文中宋"/>
                         <w:b w:val="0"/>
@@ -2009,7 +1925,6 @@
                 <m:f>
                   <m:fPr>
                     <m:ctrlPr>
-                      <m:rPr/>
                       <w:rPr>
                         <w:rFonts w:hint="default" w:ascii="Cambria Math" w:hAnsi="Cambria Math" w:cs="华文中宋"/>
                         <w:b w:val="0"/>
@@ -2122,7 +2037,6 @@
                       <m:t>(1−cos(n))</m:t>
                     </m:r>
                     <m:ctrlPr>
-                      <m:rPr/>
                       <w:rPr>
                         <w:rFonts w:hint="default" w:ascii="Cambria Math" w:hAnsi="Cambria Math" w:cs="华文中宋"/>
                         <w:b w:val="0"/>
@@ -2139,7 +2053,6 @@
                     <m:sSup>
                       <m:sSupPr>
                         <m:ctrlPr>
-                          <m:rPr/>
                           <w:rPr>
                             <w:rFonts w:hint="default" w:ascii="Cambria Math" w:hAnsi="Cambria Math" w:cs="华文中宋"/>
                             <w:b w:val="0"/>
@@ -2168,7 +2081,6 @@
                           <m:t>n</m:t>
                         </m:r>
                         <m:ctrlPr>
-                          <m:rPr/>
                           <w:rPr>
                             <w:rFonts w:hint="default" w:ascii="Cambria Math" w:hAnsi="Cambria Math" w:cs="华文中宋"/>
                             <w:b w:val="0"/>
@@ -2197,7 +2109,6 @@
                           <m:t>2</m:t>
                         </m:r>
                         <m:ctrlPr>
-                          <m:rPr/>
                           <w:rPr>
                             <w:rFonts w:hint="default" w:ascii="Cambria Math" w:hAnsi="Cambria Math" w:cs="华文中宋"/>
                             <w:b w:val="0"/>
@@ -2212,7 +2123,6 @@
                       </m:sup>
                     </m:sSup>
                     <m:ctrlPr>
-                      <m:rPr/>
                       <w:rPr>
                         <w:rFonts w:hint="default" w:ascii="Cambria Math" w:hAnsi="Cambria Math" w:cs="华文中宋"/>
                         <w:b w:val="0"/>
@@ -2227,7 +2137,6 @@
                   </m:den>
                 </m:f>
                 <m:ctrlPr>
-                  <m:rPr/>
                   <w:rPr>
                     <w:rFonts w:hint="default" w:ascii="Cambria Math" w:hAnsi="Cambria Math" w:cs="华文中宋"/>
                     <w:b w:val="0"/>
@@ -2698,7 +2607,6 @@
                   </m:den>
                 </m:f>
                 <m:ctrlPr>
-                  <m:rPr/>
                   <w:rPr>
                     <w:rFonts w:hint="eastAsia" w:ascii="Cambria Math" w:hAnsi="Cambria Math" w:cs="华文中宋"/>
                     <w:b w:val="0"/>
@@ -2713,7 +2621,6 @@
               </m:e>
             </m:eqArr>
             <m:ctrlPr>
-              <m:rPr/>
               <w:rPr>
                 <w:rFonts w:hint="eastAsia" w:ascii="Cambria Math" w:hAnsi="Cambria Math" w:cs="华文中宋"/>
                 <w:b w:val="0"/>
@@ -2731,7 +2638,6 @@
     </w:p>
     <w:p>
       <w:pPr>
-        <m:rPr/>
         <w:rPr>
           <w:rFonts w:hint="eastAsia" w:hAnsi="Cambria Math" w:cs="华文中宋"/>
           <w:b w:val="0"/>
@@ -2754,34 +2660,7 @@
           <w:szCs w:val="21"/>
           <w:lang w:val="en-US" w:eastAsia="zh-CN" w:bidi="ar-SA"/>
         </w:rPr>
-        <w:t>更新i</w:t>
-      </w:r>
-      <m:oMath>
-        <m:r>
-          <m:rPr/>
-          <w:rPr>
-            <w:rFonts w:hint="default" w:ascii="Cambria Math" w:hAnsi="Cambria Math" w:cs="华文中宋"/>
-            <w:spacing w:val="6"/>
-            <w:kern w:val="2"/>
-            <w:sz w:val="24"/>
-            <w:szCs w:val="21"/>
-            <w:lang w:val="en-US" w:eastAsia="zh-CN" w:bidi="ar-SA"/>
-          </w:rPr>
-          <m:t>θ</m:t>
-        </m:r>
-      </m:oMath>
-      <w:r>
-        <w:rPr>
-          <w:rFonts w:hint="eastAsia" w:hAnsi="Cambria Math" w:cs="华文中宋"/>
-          <w:b w:val="0"/>
-          <w:i w:val="0"/>
-          <w:spacing w:val="6"/>
-          <w:kern w:val="2"/>
-          <w:sz w:val="24"/>
-          <w:szCs w:val="21"/>
-          <w:lang w:val="en-US" w:eastAsia="zh-CN" w:bidi="ar-SA"/>
-        </w:rPr>
-        <w:t>：</w:t>
+        <w:t>更新iR：</w:t>
       </w:r>
       <m:oMath>
         <m:r>
@@ -2796,45 +2675,7 @@
             <w:szCs w:val="21"/>
             <w:lang w:val="en-US" w:eastAsia="zh-CN" w:bidi="ar-SA"/>
           </w:rPr>
-          <m:t>i</m:t>
-        </m:r>
-        <m:r>
-          <m:rPr/>
-          <w:rPr>
-            <w:rFonts w:hint="default" w:ascii="Cambria Math" w:hAnsi="Cambria Math" w:cs="华文中宋"/>
-            <w:spacing w:val="6"/>
-            <w:kern w:val="2"/>
-            <w:sz w:val="24"/>
-            <w:szCs w:val="21"/>
-            <w:lang w:val="en-US" w:eastAsia="zh-CN" w:bidi="ar-SA"/>
-          </w:rPr>
-          <m:t>θ</m:t>
-        </m:r>
-        <m:r>
-          <m:rPr>
-            <m:sty m:val="p"/>
-          </m:rPr>
-          <w:rPr>
-            <w:rFonts w:hint="default" w:ascii="Cambria Math" w:hAnsi="Cambria Math" w:cs="华文中宋"/>
-            <w:spacing w:val="6"/>
-            <w:kern w:val="2"/>
-            <w:sz w:val="24"/>
-            <w:szCs w:val="21"/>
-            <w:lang w:val="en-US" w:eastAsia="zh-CN" w:bidi="ar-SA"/>
-          </w:rPr>
-          <m:t>=norm(i</m:t>
-        </m:r>
-        <m:r>
-          <m:rPr/>
-          <w:rPr>
-            <w:rFonts w:hint="default" w:ascii="Cambria Math" w:hAnsi="Cambria Math" w:cs="华文中宋"/>
-            <w:spacing w:val="6"/>
-            <w:kern w:val="2"/>
-            <w:sz w:val="24"/>
-            <w:szCs w:val="21"/>
-            <w:lang w:val="en-US" w:eastAsia="zh-CN" w:bidi="ar-SA"/>
-          </w:rPr>
-          <m:t>θ</m:t>
+          <m:t>iR=norm(iR</m:t>
         </m:r>
         <m:r>
           <m:rPr>
@@ -2868,7 +2709,6 @@
     </w:p>
     <w:p>
       <w:pPr>
-        <m:rPr/>
         <w:rPr>
           <w:rFonts w:hint="default" w:hAnsi="Cambria Math" w:cs="华文中宋"/>
           <w:b w:val="0"/>
@@ -2902,7 +2742,6 @@
               <m:begChr m:val="["/>
               <m:endChr m:val="]"/>
               <m:ctrlPr>
-                <m:rPr/>
                 <w:rPr>
                   <w:rFonts w:hint="default" w:ascii="Cambria Math" w:hAnsi="Cambria Math" w:cs="华文中宋"/>
                   <w:b w:val="0"/>
@@ -2928,7 +2767,6 @@
                     </m:mc>
                   </m:mcs>
                   <m:ctrlPr>
-                    <m:rPr/>
                     <w:rPr>
                       <w:rFonts w:hint="default" w:ascii="Cambria Math" w:hAnsi="Cambria Math" w:cs="华文中宋"/>
                       <w:b w:val="0"/>
@@ -2947,7 +2785,6 @@
                     <m:sSup>
                       <m:sSupPr>
                         <m:ctrlPr>
-                          <m:rPr/>
                           <w:rPr>
                             <w:rFonts w:hint="default" w:ascii="Cambria Math" w:hAnsi="Cambria Math" w:cs="华文中宋"/>
                             <w:b w:val="0"/>
@@ -2977,7 +2814,6 @@
                           <m:t>deltaR</m:t>
                         </m:r>
                         <m:ctrlPr>
-                          <m:rPr/>
                           <w:rPr>
                             <w:rFonts w:hint="default" w:ascii="Cambria Math" w:hAnsi="Cambria Math" w:cs="华文中宋"/>
                             <w:b w:val="0"/>
@@ -3007,7 +2843,6 @@
                           <m:t>T</m:t>
                         </m:r>
                         <m:ctrlPr>
-                          <m:rPr/>
                           <w:rPr>
                             <w:rFonts w:hint="default" w:ascii="Cambria Math" w:hAnsi="Cambria Math" w:cs="华文中宋"/>
                             <w:b w:val="0"/>
@@ -3023,7 +2858,6 @@
                       </m:sup>
                     </m:sSup>
                     <m:ctrlPr>
-                      <m:rPr/>
                       <w:rPr>
                         <w:rFonts w:hint="default" w:ascii="Cambria Math" w:hAnsi="Cambria Math" w:cs="华文中宋"/>
                         <w:b w:val="0"/>
@@ -3039,7 +2873,6 @@
                   </m:e>
                   <m:e>
                     <m:ctrlPr>
-                      <m:rPr/>
                       <w:rPr>
                         <w:rFonts w:hint="default" w:ascii="Cambria Math" w:hAnsi="Cambria Math" w:cs="华文中宋"/>
                         <w:b w:val="0"/>
@@ -3055,7 +2888,6 @@
                   </m:e>
                   <m:e>
                     <m:ctrlPr>
-                      <m:rPr/>
                       <w:rPr>
                         <w:rFonts w:hint="default" w:ascii="Cambria Math" w:hAnsi="Cambria Math" w:cs="华文中宋"/>
                         <w:b w:val="0"/>
@@ -3185,7 +3017,6 @@
                       </m:sup>
                     </m:sSup>
                     <m:ctrlPr>
-                      <m:rPr/>
                       <w:rPr>
                         <w:rFonts w:hint="default" w:ascii="Cambria Math" w:hAnsi="Cambria Math" w:cs="华文中宋"/>
                         <w:b w:val="0"/>
@@ -3215,7 +3046,6 @@
                       <m:t>I</m:t>
                     </m:r>
                     <m:ctrlPr>
-                      <m:rPr/>
                       <w:rPr>
                         <w:rFonts w:hint="default" w:ascii="Cambria Math" w:hAnsi="Cambria Math" w:cs="华文中宋"/>
                         <w:b w:val="0"/>
@@ -3231,7 +3061,6 @@
                   </m:e>
                   <m:e>
                     <m:ctrlPr>
-                      <m:rPr/>
                       <w:rPr>
                         <w:rFonts w:hint="default" w:ascii="Cambria Math" w:hAnsi="Cambria Math" w:cs="华文中宋"/>
                         <w:b w:val="0"/>
@@ -3374,7 +3203,6 @@
                     <m:sSup>
                       <m:sSupPr>
                         <m:ctrlPr>
-                          <m:rPr/>
                           <w:rPr>
                             <w:rFonts w:hint="eastAsia" w:ascii="Cambria Math" w:hAnsi="Cambria Math" w:cs="华文中宋"/>
                             <w:b w:val="0"/>
@@ -3403,7 +3231,6 @@
                           <m:t>dt</m:t>
                         </m:r>
                         <m:ctrlPr>
-                          <m:rPr/>
                           <w:rPr>
                             <w:rFonts w:hint="eastAsia" w:ascii="Cambria Math" w:hAnsi="Cambria Math" w:cs="华文中宋"/>
                             <w:b w:val="0"/>
@@ -3432,7 +3259,6 @@
                           <m:t>2</m:t>
                         </m:r>
                         <m:ctrlPr>
-                          <m:rPr/>
                           <w:rPr>
                             <w:rFonts w:hint="eastAsia" w:ascii="Cambria Math" w:hAnsi="Cambria Math" w:cs="华文中宋"/>
                             <w:b w:val="0"/>
@@ -3533,7 +3359,6 @@
                       </m:sup>
                     </m:sSup>
                     <m:ctrlPr>
-                      <m:rPr/>
                       <w:rPr>
                         <w:rFonts w:hint="default" w:ascii="Cambria Math" w:hAnsi="Cambria Math" w:cs="华文中宋"/>
                         <w:b w:val="0"/>
@@ -3591,7 +3416,6 @@
                       <m:t>(3)</m:t>
                     </m:r>
                     <m:ctrlPr>
-                      <m:rPr/>
                       <w:rPr>
                         <w:rFonts w:hint="default" w:ascii="Cambria Math" w:hAnsi="Cambria Math" w:cs="华文中宋"/>
                         <w:b w:val="0"/>
@@ -3621,7 +3445,6 @@
                       <m:t>I</m:t>
                     </m:r>
                     <m:ctrlPr>
-                      <m:rPr/>
                       <w:rPr>
                         <w:rFonts w:hint="default" w:ascii="Cambria Math" w:hAnsi="Cambria Math" w:cs="华文中宋"/>
                         <w:b w:val="0"/>
@@ -3638,7 +3461,6 @@
                 </m:mr>
               </m:m>
               <m:ctrlPr>
-                <m:rPr/>
                 <w:rPr>
                   <w:rFonts w:hint="default" w:ascii="Cambria Math" w:hAnsi="Cambria Math" w:cs="华文中宋"/>
                   <w:b w:val="0"/>
@@ -3655,8 +3477,6 @@
           </m:d>
         </m:oMath>
       </m:oMathPara>
-      <w:bookmarkStart w:id="0" w:name="_GoBack"/>
-      <w:bookmarkEnd w:id="0"/>
     </w:p>
     <w:p>
       <w:pPr>
@@ -4189,8 +4009,14 @@
       <w:pPr>
         <m:rPr/>
         <w:rPr>
-          <w:rFonts w:hint="default"/>
-          <w:lang w:val="en-US" w:eastAsia="zh-CN"/>
+          <w:rFonts w:hint="eastAsia" w:hAnsi="Cambria Math" w:cs="华文中宋"/>
+          <w:b w:val="0"/>
+          <w:i w:val="0"/>
+          <w:spacing w:val="6"/>
+          <w:kern w:val="2"/>
+          <w:sz w:val="24"/>
+          <w:szCs w:val="21"/>
+          <w:lang w:val="en-US" w:eastAsia="zh-CN" w:bidi="ar-SA"/>
         </w:rPr>
       </w:pPr>
       <m:oMathPara>
@@ -4384,6 +4210,2446 @@
           </m:r>
         </m:oMath>
       </m:oMathPara>
+    </w:p>
+    <w:p>
+      <w:pPr>
+        <m:rPr/>
+        <w:rPr>
+          <w:rFonts w:hint="eastAsia" w:hAnsi="Cambria Math" w:cs="华文中宋"/>
+          <w:b w:val="0"/>
+          <w:i w:val="0"/>
+          <w:spacing w:val="6"/>
+          <w:kern w:val="2"/>
+          <w:sz w:val="24"/>
+          <w:szCs w:val="21"/>
+          <w:lang w:val="en-US" w:eastAsia="zh-CN" w:bidi="ar-SA"/>
+        </w:rPr>
+      </w:pPr>
+    </w:p>
+    <w:p>
+      <w:pPr>
+        <m:rPr/>
+        <w:rPr>
+          <w:rFonts w:hint="default" w:hAnsi="Cambria Math" w:cs="华文中宋"/>
+          <w:b w:val="0"/>
+          <w:i w:val="0"/>
+          <w:spacing w:val="6"/>
+          <w:kern w:val="2"/>
+          <w:sz w:val="24"/>
+          <w:szCs w:val="21"/>
+          <w:lang w:val="en-US" w:eastAsia="zh-CN" w:bidi="ar-SA"/>
+        </w:rPr>
+      </w:pPr>
+      <m:oMathPara>
+        <m:oMath>
+          <m:r>
+            <m:rPr>
+              <m:sty m:val="p"/>
+            </m:rPr>
+            <w:rPr>
+              <w:rFonts w:hint="eastAsia" w:ascii="Cambria Math" w:hAnsi="Cambria Math" w:cs="华文中宋"/>
+              <w:spacing w:val="6"/>
+              <w:kern w:val="2"/>
+              <w:sz w:val="24"/>
+              <w:szCs w:val="21"/>
+              <w:lang w:val="en-US" w:eastAsia="zh-CN" w:bidi="ar-SA"/>
+            </w:rPr>
+            <m:t>Gz</m:t>
+          </m:r>
+          <m:r>
+            <m:rPr>
+              <m:sty m:val="p"/>
+            </m:rPr>
+            <w:rPr>
+              <w:rFonts w:hint="default" w:ascii="Cambria Math" w:hAnsi="Cambria Math" w:cs="华文中宋"/>
+              <w:spacing w:val="6"/>
+              <w:kern w:val="2"/>
+              <w:sz w:val="24"/>
+              <w:szCs w:val="21"/>
+              <w:lang w:val="en-US" w:eastAsia="zh-CN" w:bidi="ar-SA"/>
+            </w:rPr>
+            <m:t>=</m:t>
+          </m:r>
+          <m:d>
+            <m:dPr>
+              <m:begChr m:val="["/>
+              <m:endChr m:val="]"/>
+              <m:ctrlPr>
+                <m:rPr/>
+                <w:rPr>
+                  <w:rFonts w:hint="default" w:ascii="Cambria Math" w:hAnsi="Cambria Math" w:cs="华文中宋"/>
+                  <w:b w:val="0"/>
+                  <w:i w:val="0"/>
+                  <w:spacing w:val="6"/>
+                  <w:kern w:val="2"/>
+                  <w:sz w:val="24"/>
+                  <w:szCs w:val="21"/>
+                  <w:lang w:val="en-US" w:eastAsia="zh-CN" w:bidi="ar-SA"/>
+                </w:rPr>
+              </m:ctrlPr>
+            </m:dPr>
+            <m:e>
+              <m:m>
+                <m:mPr>
+                  <m:mcs>
+                    <m:mc>
+                      <m:mcPr>
+                        <m:count m:val="3"/>
+                        <m:mcJc m:val="center"/>
+                      </m:mcPr>
+                    </m:mc>
+                  </m:mcs>
+                  <m:ctrlPr>
+                    <m:rPr/>
+                    <w:rPr>
+                      <w:rFonts w:hint="default" w:ascii="Cambria Math" w:hAnsi="Cambria Math" w:cs="华文中宋"/>
+                      <w:b w:val="0"/>
+                      <w:i w:val="0"/>
+                      <w:spacing w:val="6"/>
+                      <w:kern w:val="2"/>
+                      <w:sz w:val="24"/>
+                      <w:szCs w:val="21"/>
+                      <w:lang w:val="en-US" w:eastAsia="zh-CN" w:bidi="ar-SA"/>
+                    </w:rPr>
+                  </m:ctrlPr>
+                </m:mPr>
+                <m:mr>
+                  <m:e>
+                    <m:r>
+                      <m:rPr>
+                        <m:sty m:val="p"/>
+                      </m:rPr>
+                      <w:rPr>
+                        <w:rFonts w:hint="default" w:ascii="Cambria Math" w:hAnsi="Cambria Math" w:cs="华文中宋"/>
+                        <w:spacing w:val="6"/>
+                        <w:kern w:val="2"/>
+                        <w:sz w:val="24"/>
+                        <w:szCs w:val="21"/>
+                        <w:lang w:val="en-US" w:eastAsia="zh-CN" w:bidi="ar-SA"/>
+                      </w:rPr>
+                      <m:t>0</m:t>
+                    </m:r>
+                    <m:ctrlPr>
+                      <m:rPr/>
+                      <w:rPr>
+                        <w:rFonts w:hint="default" w:ascii="Cambria Math" w:hAnsi="Cambria Math" w:cs="华文中宋"/>
+                        <w:b w:val="0"/>
+                        <w:i w:val="0"/>
+                        <w:spacing w:val="6"/>
+                        <w:kern w:val="2"/>
+                        <w:sz w:val="24"/>
+                        <w:szCs w:val="21"/>
+                        <w:lang w:val="en-US" w:eastAsia="zh-CN" w:bidi="ar-SA"/>
+                      </w:rPr>
+                    </m:ctrlPr>
+                  </m:e>
+                  <m:e>
+                    <m:r>
+                      <m:rPr>
+                        <m:sty m:val="p"/>
+                      </m:rPr>
+                      <w:rPr>
+                        <w:rFonts w:hint="default" w:ascii="Cambria Math" w:hAnsi="Cambria Math" w:cs="华文中宋"/>
+                        <w:spacing w:val="6"/>
+                        <w:kern w:val="2"/>
+                        <w:sz w:val="24"/>
+                        <w:szCs w:val="21"/>
+                        <w:lang w:val="en-US" w:eastAsia="zh-CN" w:bidi="ar-SA"/>
+                      </w:rPr>
+                      <m:t>0</m:t>
+                    </m:r>
+                    <m:ctrlPr>
+                      <m:rPr/>
+                      <w:rPr>
+                        <w:rFonts w:hint="default" w:ascii="Cambria Math" w:hAnsi="Cambria Math" w:cs="华文中宋"/>
+                        <w:b w:val="0"/>
+                        <w:i w:val="0"/>
+                        <w:spacing w:val="6"/>
+                        <w:kern w:val="2"/>
+                        <w:sz w:val="24"/>
+                        <w:szCs w:val="21"/>
+                        <w:lang w:val="en-US" w:eastAsia="zh-CN" w:bidi="ar-SA"/>
+                      </w:rPr>
+                    </m:ctrlPr>
+                  </m:e>
+                  <m:e>
+                    <m:r>
+                      <m:rPr>
+                        <m:sty m:val="p"/>
+                      </m:rPr>
+                      <w:rPr>
+                        <w:rFonts w:hint="default" w:ascii="Cambria Math" w:hAnsi="Cambria Math" w:cs="华文中宋"/>
+                        <w:spacing w:val="6"/>
+                        <w:kern w:val="2"/>
+                        <w:sz w:val="24"/>
+                        <w:szCs w:val="21"/>
+                        <w:lang w:val="en-US" w:eastAsia="zh-CN" w:bidi="ar-SA"/>
+                      </w:rPr>
+                      <m:t>−g</m:t>
+                    </m:r>
+                    <m:ctrlPr>
+                      <m:rPr/>
+                      <w:rPr>
+                        <w:rFonts w:hint="default" w:ascii="Cambria Math" w:hAnsi="Cambria Math" w:cs="华文中宋"/>
+                        <w:b w:val="0"/>
+                        <w:i w:val="0"/>
+                        <w:spacing w:val="6"/>
+                        <w:kern w:val="2"/>
+                        <w:sz w:val="24"/>
+                        <w:szCs w:val="21"/>
+                        <w:lang w:val="en-US" w:eastAsia="zh-CN" w:bidi="ar-SA"/>
+                      </w:rPr>
+                    </m:ctrlPr>
+                  </m:e>
+                </m:mr>
+              </m:m>
+              <m:ctrlPr>
+                <m:rPr/>
+                <w:rPr>
+                  <w:rFonts w:hint="default" w:ascii="Cambria Math" w:hAnsi="Cambria Math" w:cs="华文中宋"/>
+                  <w:b w:val="0"/>
+                  <w:i w:val="0"/>
+                  <w:spacing w:val="6"/>
+                  <w:kern w:val="2"/>
+                  <w:sz w:val="24"/>
+                  <w:szCs w:val="21"/>
+                  <w:lang w:val="en-US" w:eastAsia="zh-CN" w:bidi="ar-SA"/>
+                </w:rPr>
+              </m:ctrlPr>
+            </m:e>
+          </m:d>
+        </m:oMath>
+      </m:oMathPara>
+    </w:p>
+    <w:p>
+      <w:pPr>
+        <m:rPr/>
+        <w:rPr>
+          <w:rFonts w:hint="default" w:hAnsi="Cambria Math" w:cs="华文中宋"/>
+          <w:b w:val="0"/>
+          <w:i w:val="0"/>
+          <w:spacing w:val="6"/>
+          <w:kern w:val="2"/>
+          <w:sz w:val="24"/>
+          <w:szCs w:val="21"/>
+          <w:lang w:val="en-US" w:eastAsia="zh-CN" w:bidi="ar-SA"/>
+        </w:rPr>
+      </w:pPr>
+      <m:oMathPara>
+        <m:oMath>
+          <m:sSub>
+            <m:sSubPr>
+              <m:ctrlPr>
+                <m:rPr/>
+                <w:rPr>
+                  <w:rFonts w:hint="eastAsia" w:ascii="Cambria Math" w:hAnsi="Cambria Math" w:cs="华文中宋"/>
+                  <w:b w:val="0"/>
+                  <w:i w:val="0"/>
+                  <w:spacing w:val="6"/>
+                  <w:kern w:val="2"/>
+                  <w:sz w:val="24"/>
+                  <w:szCs w:val="21"/>
+                  <w:lang w:val="en-US" w:eastAsia="zh-CN" w:bidi="ar-SA"/>
+                </w:rPr>
+              </m:ctrlPr>
+            </m:sSubPr>
+            <m:e>
+              <m:r>
+                <m:rPr>
+                  <m:sty m:val="p"/>
+                </m:rPr>
+                <w:rPr>
+                  <w:rFonts w:hint="eastAsia" w:ascii="Cambria Math" w:hAnsi="Cambria Math" w:cs="华文中宋"/>
+                  <w:spacing w:val="6"/>
+                  <w:kern w:val="2"/>
+                  <w:sz w:val="24"/>
+                  <w:szCs w:val="21"/>
+                  <w:lang w:val="en-US" w:eastAsia="zh-CN" w:bidi="ar-SA"/>
+                </w:rPr>
+                <m:t>R</m:t>
+              </m:r>
+              <m:ctrlPr>
+                <m:rPr/>
+                <w:rPr>
+                  <w:rFonts w:hint="eastAsia" w:ascii="Cambria Math" w:hAnsi="Cambria Math" w:cs="华文中宋"/>
+                  <w:b w:val="0"/>
+                  <w:i w:val="0"/>
+                  <w:spacing w:val="6"/>
+                  <w:kern w:val="2"/>
+                  <w:sz w:val="24"/>
+                  <w:szCs w:val="21"/>
+                  <w:lang w:val="en-US" w:eastAsia="zh-CN" w:bidi="ar-SA"/>
+                </w:rPr>
+              </m:ctrlPr>
+            </m:e>
+            <m:sub>
+              <m:r>
+                <m:rPr>
+                  <m:sty m:val="p"/>
+                </m:rPr>
+                <w:rPr>
+                  <w:rFonts w:hint="default" w:ascii="Cambria Math" w:hAnsi="Cambria Math" w:cs="华文中宋"/>
+                  <w:spacing w:val="6"/>
+                  <w:kern w:val="2"/>
+                  <w:sz w:val="24"/>
+                  <w:szCs w:val="21"/>
+                  <w:lang w:val="en-US" w:eastAsia="zh-CN" w:bidi="ar-SA"/>
+                </w:rPr>
+                <m:t>cur</m:t>
+              </m:r>
+              <m:ctrlPr>
+                <m:rPr/>
+                <w:rPr>
+                  <w:rFonts w:hint="eastAsia" w:ascii="Cambria Math" w:hAnsi="Cambria Math" w:cs="华文中宋"/>
+                  <w:b w:val="0"/>
+                  <w:i w:val="0"/>
+                  <w:spacing w:val="6"/>
+                  <w:kern w:val="2"/>
+                  <w:sz w:val="24"/>
+                  <w:szCs w:val="21"/>
+                  <w:lang w:val="en-US" w:eastAsia="zh-CN" w:bidi="ar-SA"/>
+                </w:rPr>
+              </m:ctrlPr>
+            </m:sub>
+          </m:sSub>
+          <m:r>
+            <m:rPr>
+              <m:sty m:val="p"/>
+            </m:rPr>
+            <w:rPr>
+              <w:rFonts w:hint="default" w:ascii="Cambria Math" w:hAnsi="Cambria Math" w:cs="华文中宋"/>
+              <w:spacing w:val="6"/>
+              <w:kern w:val="2"/>
+              <w:sz w:val="24"/>
+              <w:szCs w:val="21"/>
+              <w:lang w:val="en-US" w:eastAsia="zh-CN" w:bidi="ar-SA"/>
+            </w:rPr>
+            <m:t>=</m:t>
+          </m:r>
+          <m:sSub>
+            <m:sSubPr>
+              <m:ctrlPr>
+                <w:rPr>
+                  <w:rFonts w:hint="eastAsia" w:ascii="Cambria Math" w:hAnsi="Cambria Math" w:cs="华文中宋"/>
+                  <w:b w:val="0"/>
+                  <w:i w:val="0"/>
+                  <w:spacing w:val="6"/>
+                  <w:kern w:val="2"/>
+                  <w:sz w:val="24"/>
+                  <w:szCs w:val="21"/>
+                  <w:lang w:val="en-US" w:eastAsia="zh-CN" w:bidi="ar-SA"/>
+                </w:rPr>
+              </m:ctrlPr>
+            </m:sSubPr>
+            <m:e>
+              <m:r>
+                <m:rPr>
+                  <m:sty m:val="p"/>
+                </m:rPr>
+                <w:rPr>
+                  <w:rFonts w:hint="eastAsia" w:ascii="Cambria Math" w:hAnsi="Cambria Math" w:cs="华文中宋"/>
+                  <w:spacing w:val="6"/>
+                  <w:kern w:val="2"/>
+                  <w:sz w:val="24"/>
+                  <w:szCs w:val="21"/>
+                  <w:lang w:val="en-US" w:eastAsia="zh-CN" w:bidi="ar-SA"/>
+                </w:rPr>
+                <m:t>R</m:t>
+              </m:r>
+              <m:ctrlPr>
+                <w:rPr>
+                  <w:rFonts w:hint="eastAsia" w:ascii="Cambria Math" w:hAnsi="Cambria Math" w:cs="华文中宋"/>
+                  <w:b w:val="0"/>
+                  <w:i w:val="0"/>
+                  <w:spacing w:val="6"/>
+                  <w:kern w:val="2"/>
+                  <w:sz w:val="24"/>
+                  <w:szCs w:val="21"/>
+                  <w:lang w:val="en-US" w:eastAsia="zh-CN" w:bidi="ar-SA"/>
+                </w:rPr>
+              </m:ctrlPr>
+            </m:e>
+            <m:sub>
+              <m:r>
+                <m:rPr>
+                  <m:sty m:val="p"/>
+                </m:rPr>
+                <w:rPr>
+                  <w:rFonts w:hint="default" w:ascii="Cambria Math" w:hAnsi="Cambria Math" w:cs="华文中宋"/>
+                  <w:spacing w:val="6"/>
+                  <w:kern w:val="2"/>
+                  <w:sz w:val="24"/>
+                  <w:szCs w:val="21"/>
+                  <w:lang w:val="en-US" w:eastAsia="zh-CN" w:bidi="ar-SA"/>
+                </w:rPr>
+                <m:t>last</m:t>
+              </m:r>
+              <m:ctrlPr>
+                <w:rPr>
+                  <w:rFonts w:hint="eastAsia" w:ascii="Cambria Math" w:hAnsi="Cambria Math" w:cs="华文中宋"/>
+                  <w:b w:val="0"/>
+                  <w:i w:val="0"/>
+                  <w:spacing w:val="6"/>
+                  <w:kern w:val="2"/>
+                  <w:sz w:val="24"/>
+                  <w:szCs w:val="21"/>
+                  <w:lang w:val="en-US" w:eastAsia="zh-CN" w:bidi="ar-SA"/>
+                </w:rPr>
+              </m:ctrlPr>
+            </m:sub>
+          </m:sSub>
+          <m:r>
+            <m:rPr>
+              <m:sty m:val="p"/>
+            </m:rPr>
+            <w:rPr>
+              <w:rFonts w:hint="eastAsia" w:ascii="Cambria Math" w:hAnsi="Cambria Math" w:cs="华文中宋"/>
+              <w:spacing w:val="6"/>
+              <w:kern w:val="2"/>
+              <w:sz w:val="24"/>
+              <w:szCs w:val="21"/>
+              <w:lang w:val="en-US" w:eastAsia="zh-CN" w:bidi="ar-SA"/>
+            </w:rPr>
+            <m:t>×</m:t>
+          </m:r>
+          <m:r>
+            <m:rPr>
+              <m:sty m:val="p"/>
+            </m:rPr>
+            <w:rPr>
+              <w:rFonts w:hint="default" w:ascii="Cambria Math" w:hAnsi="Cambria Math" w:cs="华文中宋"/>
+              <w:spacing w:val="6"/>
+              <w:kern w:val="2"/>
+              <w:sz w:val="24"/>
+              <w:szCs w:val="21"/>
+              <w:lang w:val="en-US" w:eastAsia="zh-CN" w:bidi="ar-SA"/>
+            </w:rPr>
+            <m:t>iR</m:t>
+          </m:r>
+          <m:r>
+            <m:rPr/>
+            <w:rPr>
+              <w:rFonts w:hint="eastAsia" w:ascii="Cambria Math" w:hAnsi="Cambria Math" w:cs="华文中宋"/>
+              <w:spacing w:val="6"/>
+              <w:kern w:val="2"/>
+              <w:sz w:val="24"/>
+              <w:szCs w:val="21"/>
+              <w:lang w:val="en-US" w:eastAsia="zh-CN" w:bidi="ar-SA"/>
+            </w:rPr>
+            <m:t>×</m:t>
+          </m:r>
+          <m:r>
+            <m:rPr>
+              <m:sty m:val="p"/>
+            </m:rPr>
+            <w:rPr>
+              <w:rFonts w:hint="default" w:ascii="Cambria Math" w:hAnsi="Cambria Math" w:cs="华文中宋"/>
+              <w:spacing w:val="6"/>
+              <w:kern w:val="2"/>
+              <w:sz w:val="24"/>
+              <w:szCs w:val="21"/>
+              <w:lang w:val="en-US" w:eastAsia="zh-CN" w:bidi="ar-SA"/>
+            </w:rPr>
+            <m:t>exp(JRg</m:t>
+          </m:r>
+          <m:r>
+            <m:rPr>
+              <m:sty m:val="p"/>
+            </m:rPr>
+            <w:rPr>
+              <w:rFonts w:hint="eastAsia" w:ascii="Cambria Math" w:hAnsi="Cambria Math" w:cs="华文中宋"/>
+              <w:spacing w:val="6"/>
+              <w:kern w:val="2"/>
+              <w:sz w:val="24"/>
+              <w:szCs w:val="21"/>
+              <w:lang w:val="en-US" w:eastAsia="zh-CN" w:bidi="ar-SA"/>
+            </w:rPr>
+            <m:t>×</m:t>
+          </m:r>
+          <m:r>
+            <m:rPr>
+              <m:sty m:val="p"/>
+            </m:rPr>
+            <w:rPr>
+              <w:rFonts w:hint="default" w:ascii="Cambria Math" w:hAnsi="Cambria Math" w:cs="华文中宋"/>
+              <w:spacing w:val="6"/>
+              <w:kern w:val="2"/>
+              <w:sz w:val="24"/>
+              <w:szCs w:val="21"/>
+              <w:lang w:val="en-US" w:eastAsia="zh-CN" w:bidi="ar-SA"/>
+            </w:rPr>
+            <m:t>(</m:t>
+          </m:r>
+          <m:sSub>
+            <m:sSubPr>
+              <m:ctrlPr>
+                <w:rPr>
+                  <w:rFonts w:hint="eastAsia" w:ascii="Cambria Math" w:hAnsi="Cambria Math" w:cs="华文中宋"/>
+                  <w:b w:val="0"/>
+                  <w:i w:val="0"/>
+                  <w:spacing w:val="6"/>
+                  <w:kern w:val="2"/>
+                  <w:sz w:val="24"/>
+                  <w:szCs w:val="21"/>
+                  <w:lang w:val="en-US" w:eastAsia="zh-CN" w:bidi="ar-SA"/>
+                </w:rPr>
+              </m:ctrlPr>
+            </m:sSubPr>
+            <m:e>
+              <m:r>
+                <m:rPr>
+                  <m:sty m:val="p"/>
+                </m:rPr>
+                <w:rPr>
+                  <w:rFonts w:hint="default" w:ascii="Cambria Math" w:hAnsi="Cambria Math" w:cs="华文中宋"/>
+                  <w:spacing w:val="6"/>
+                  <w:kern w:val="2"/>
+                  <w:sz w:val="24"/>
+                  <w:szCs w:val="21"/>
+                  <w:lang w:val="en-US" w:eastAsia="zh-CN" w:bidi="ar-SA"/>
+                </w:rPr>
+                <m:t>bg</m:t>
+              </m:r>
+              <m:ctrlPr>
+                <w:rPr>
+                  <w:rFonts w:hint="eastAsia" w:ascii="Cambria Math" w:hAnsi="Cambria Math" w:cs="华文中宋"/>
+                  <w:b w:val="0"/>
+                  <w:i w:val="0"/>
+                  <w:spacing w:val="6"/>
+                  <w:kern w:val="2"/>
+                  <w:sz w:val="24"/>
+                  <w:szCs w:val="21"/>
+                  <w:lang w:val="en-US" w:eastAsia="zh-CN" w:bidi="ar-SA"/>
+                </w:rPr>
+              </m:ctrlPr>
+            </m:e>
+            <m:sub>
+              <m:r>
+                <m:rPr>
+                  <m:sty m:val="p"/>
+                </m:rPr>
+                <w:rPr>
+                  <w:rFonts w:hint="default" w:ascii="Cambria Math" w:hAnsi="Cambria Math" w:cs="华文中宋"/>
+                  <w:spacing w:val="6"/>
+                  <w:kern w:val="2"/>
+                  <w:sz w:val="24"/>
+                  <w:szCs w:val="21"/>
+                  <w:lang w:val="en-US" w:eastAsia="zh-CN" w:bidi="ar-SA"/>
+                </w:rPr>
+                <m:t>last</m:t>
+              </m:r>
+              <m:ctrlPr>
+                <w:rPr>
+                  <w:rFonts w:hint="eastAsia" w:ascii="Cambria Math" w:hAnsi="Cambria Math" w:cs="华文中宋"/>
+                  <w:b w:val="0"/>
+                  <w:i w:val="0"/>
+                  <w:spacing w:val="6"/>
+                  <w:kern w:val="2"/>
+                  <w:sz w:val="24"/>
+                  <w:szCs w:val="21"/>
+                  <w:lang w:val="en-US" w:eastAsia="zh-CN" w:bidi="ar-SA"/>
+                </w:rPr>
+              </m:ctrlPr>
+            </m:sub>
+          </m:sSub>
+          <m:r>
+            <m:rPr>
+              <m:sty m:val="p"/>
+            </m:rPr>
+            <w:rPr>
+              <w:rFonts w:hint="default" w:ascii="Cambria Math" w:hAnsi="Cambria Math" w:cs="华文中宋"/>
+              <w:spacing w:val="6"/>
+              <w:kern w:val="2"/>
+              <w:sz w:val="24"/>
+              <w:szCs w:val="21"/>
+              <w:lang w:val="en-US" w:eastAsia="zh-CN" w:bidi="ar-SA"/>
+            </w:rPr>
+            <m:t>−</m:t>
+          </m:r>
+          <m:sSub>
+            <m:sSubPr>
+              <m:ctrlPr>
+                <w:rPr>
+                  <w:rFonts w:hint="eastAsia" w:ascii="Cambria Math" w:hAnsi="Cambria Math" w:cs="华文中宋"/>
+                  <w:b w:val="0"/>
+                  <w:i w:val="0"/>
+                  <w:spacing w:val="6"/>
+                  <w:kern w:val="2"/>
+                  <w:sz w:val="24"/>
+                  <w:szCs w:val="21"/>
+                  <w:lang w:val="en-US" w:eastAsia="zh-CN" w:bidi="ar-SA"/>
+                </w:rPr>
+              </m:ctrlPr>
+            </m:sSubPr>
+            <m:e>
+              <m:r>
+                <m:rPr>
+                  <m:sty m:val="p"/>
+                </m:rPr>
+                <w:rPr>
+                  <w:rFonts w:hint="default" w:ascii="Cambria Math" w:hAnsi="Cambria Math" w:cs="华文中宋"/>
+                  <w:spacing w:val="6"/>
+                  <w:kern w:val="2"/>
+                  <w:sz w:val="24"/>
+                  <w:szCs w:val="21"/>
+                  <w:lang w:val="en-US" w:eastAsia="zh-CN" w:bidi="ar-SA"/>
+                </w:rPr>
+                <m:t>bg</m:t>
+              </m:r>
+              <m:ctrlPr>
+                <w:rPr>
+                  <w:rFonts w:hint="eastAsia" w:ascii="Cambria Math" w:hAnsi="Cambria Math" w:cs="华文中宋"/>
+                  <w:b w:val="0"/>
+                  <w:i w:val="0"/>
+                  <w:spacing w:val="6"/>
+                  <w:kern w:val="2"/>
+                  <w:sz w:val="24"/>
+                  <w:szCs w:val="21"/>
+                  <w:lang w:val="en-US" w:eastAsia="zh-CN" w:bidi="ar-SA"/>
+                </w:rPr>
+              </m:ctrlPr>
+            </m:e>
+            <m:sub>
+              <m:r>
+                <m:rPr>
+                  <m:sty m:val="p"/>
+                </m:rPr>
+                <w:rPr>
+                  <w:rFonts w:hint="eastAsia" w:ascii="Cambria Math" w:hAnsi="Cambria Math" w:cs="华文中宋"/>
+                  <w:spacing w:val="6"/>
+                  <w:kern w:val="2"/>
+                  <w:sz w:val="24"/>
+                  <w:szCs w:val="21"/>
+                  <w:lang w:val="en-US" w:eastAsia="zh-CN" w:bidi="ar-SA"/>
+                </w:rPr>
+                <m:t>pre</m:t>
+              </m:r>
+              <m:r>
+                <m:rPr>
+                  <m:sty m:val="p"/>
+                </m:rPr>
+                <w:rPr>
+                  <w:rFonts w:hint="default" w:ascii="Cambria Math" w:hAnsi="Cambria Math" w:cs="华文中宋"/>
+                  <w:spacing w:val="6"/>
+                  <w:kern w:val="2"/>
+                  <w:sz w:val="24"/>
+                  <w:szCs w:val="21"/>
+                  <w:lang w:val="en-US" w:eastAsia="zh-CN" w:bidi="ar-SA"/>
+                </w:rPr>
+                <m:t>int</m:t>
+              </m:r>
+              <m:ctrlPr>
+                <w:rPr>
+                  <w:rFonts w:hint="eastAsia" w:ascii="Cambria Math" w:hAnsi="Cambria Math" w:cs="华文中宋"/>
+                  <w:b w:val="0"/>
+                  <w:i w:val="0"/>
+                  <w:spacing w:val="6"/>
+                  <w:kern w:val="2"/>
+                  <w:sz w:val="24"/>
+                  <w:szCs w:val="21"/>
+                  <w:lang w:val="en-US" w:eastAsia="zh-CN" w:bidi="ar-SA"/>
+                </w:rPr>
+              </m:ctrlPr>
+            </m:sub>
+          </m:sSub>
+          <m:r>
+            <m:rPr>
+              <m:sty m:val="p"/>
+            </m:rPr>
+            <w:rPr>
+              <w:rFonts w:hint="default" w:ascii="Cambria Math" w:hAnsi="Cambria Math" w:cs="华文中宋"/>
+              <w:spacing w:val="6"/>
+              <w:kern w:val="2"/>
+              <w:sz w:val="24"/>
+              <w:szCs w:val="21"/>
+              <w:lang w:val="en-US" w:eastAsia="zh-CN" w:bidi="ar-SA"/>
+            </w:rPr>
+            <m:t>)</m:t>
+          </m:r>
+          <m:r>
+            <m:rPr>
+              <m:sty m:val="p"/>
+            </m:rPr>
+            <w:rPr>
+              <w:rFonts w:hint="default" w:ascii="Cambria Math" w:hAnsi="Cambria Math" w:cs="华文中宋"/>
+              <w:spacing w:val="6"/>
+              <w:kern w:val="2"/>
+              <w:sz w:val="24"/>
+              <w:szCs w:val="21"/>
+              <w:lang w:val="en-US" w:eastAsia="zh-CN" w:bidi="ar-SA"/>
+            </w:rPr>
+            <m:t>)</m:t>
+          </m:r>
+        </m:oMath>
+      </m:oMathPara>
+    </w:p>
+    <w:p>
+      <w:pPr>
+        <m:rPr/>
+        <w:rPr>
+          <w:rFonts w:hint="default" w:hAnsi="Cambria Math" w:cs="华文中宋"/>
+          <w:b w:val="0"/>
+          <w:i w:val="0"/>
+          <w:spacing w:val="6"/>
+          <w:kern w:val="2"/>
+          <w:sz w:val="24"/>
+          <w:szCs w:val="21"/>
+          <w:lang w:val="en-US" w:eastAsia="zh-CN" w:bidi="ar-SA"/>
+        </w:rPr>
+      </w:pPr>
+      <m:oMathPara>
+        <m:oMath>
+          <m:sSub>
+            <m:sSubPr>
+              <m:ctrlPr>
+                <w:rPr>
+                  <w:rFonts w:hint="eastAsia" w:ascii="Cambria Math" w:hAnsi="Cambria Math" w:cs="华文中宋"/>
+                  <w:b w:val="0"/>
+                  <w:i w:val="0"/>
+                  <w:spacing w:val="6"/>
+                  <w:kern w:val="2"/>
+                  <w:sz w:val="24"/>
+                  <w:szCs w:val="21"/>
+                  <w:lang w:val="en-US" w:eastAsia="zh-CN" w:bidi="ar-SA"/>
+                </w:rPr>
+              </m:ctrlPr>
+            </m:sSubPr>
+            <m:e>
+              <m:r>
+                <m:rPr>
+                  <m:sty m:val="p"/>
+                </m:rPr>
+                <w:rPr>
+                  <w:rFonts w:hint="default" w:ascii="Cambria Math" w:hAnsi="Cambria Math" w:cs="华文中宋"/>
+                  <w:spacing w:val="6"/>
+                  <w:kern w:val="2"/>
+                  <w:sz w:val="24"/>
+                  <w:szCs w:val="21"/>
+                  <w:lang w:val="en-US" w:eastAsia="zh-CN" w:bidi="ar-SA"/>
+                </w:rPr>
+                <m:t>t</m:t>
+              </m:r>
+              <m:ctrlPr>
+                <w:rPr>
+                  <w:rFonts w:hint="eastAsia" w:ascii="Cambria Math" w:hAnsi="Cambria Math" w:cs="华文中宋"/>
+                  <w:b w:val="0"/>
+                  <w:i w:val="0"/>
+                  <w:spacing w:val="6"/>
+                  <w:kern w:val="2"/>
+                  <w:sz w:val="24"/>
+                  <w:szCs w:val="21"/>
+                  <w:lang w:val="en-US" w:eastAsia="zh-CN" w:bidi="ar-SA"/>
+                </w:rPr>
+              </m:ctrlPr>
+            </m:e>
+            <m:sub>
+              <m:r>
+                <m:rPr>
+                  <m:sty m:val="p"/>
+                </m:rPr>
+                <w:rPr>
+                  <w:rFonts w:hint="default" w:ascii="Cambria Math" w:hAnsi="Cambria Math" w:cs="华文中宋"/>
+                  <w:spacing w:val="6"/>
+                  <w:kern w:val="2"/>
+                  <w:sz w:val="24"/>
+                  <w:szCs w:val="21"/>
+                  <w:lang w:val="en-US" w:eastAsia="zh-CN" w:bidi="ar-SA"/>
+                </w:rPr>
+                <m:t>cur</m:t>
+              </m:r>
+              <m:ctrlPr>
+                <w:rPr>
+                  <w:rFonts w:hint="eastAsia" w:ascii="Cambria Math" w:hAnsi="Cambria Math" w:cs="华文中宋"/>
+                  <w:b w:val="0"/>
+                  <w:i w:val="0"/>
+                  <w:spacing w:val="6"/>
+                  <w:kern w:val="2"/>
+                  <w:sz w:val="24"/>
+                  <w:szCs w:val="21"/>
+                  <w:lang w:val="en-US" w:eastAsia="zh-CN" w:bidi="ar-SA"/>
+                </w:rPr>
+              </m:ctrlPr>
+            </m:sub>
+          </m:sSub>
+          <m:r>
+            <m:rPr>
+              <m:sty m:val="p"/>
+            </m:rPr>
+            <w:rPr>
+              <w:rFonts w:hint="default" w:ascii="Cambria Math" w:hAnsi="Cambria Math" w:cs="华文中宋"/>
+              <w:spacing w:val="6"/>
+              <w:kern w:val="2"/>
+              <w:sz w:val="24"/>
+              <w:szCs w:val="21"/>
+              <w:lang w:val="en-US" w:eastAsia="zh-CN" w:bidi="ar-SA"/>
+            </w:rPr>
+            <m:t>=</m:t>
+          </m:r>
+          <m:sSub>
+            <m:sSubPr>
+              <m:ctrlPr>
+                <w:rPr>
+                  <w:rFonts w:hint="eastAsia" w:ascii="Cambria Math" w:hAnsi="Cambria Math" w:cs="华文中宋"/>
+                  <w:b w:val="0"/>
+                  <w:i w:val="0"/>
+                  <w:spacing w:val="6"/>
+                  <w:kern w:val="2"/>
+                  <w:sz w:val="24"/>
+                  <w:szCs w:val="21"/>
+                  <w:lang w:val="en-US" w:eastAsia="zh-CN" w:bidi="ar-SA"/>
+                </w:rPr>
+              </m:ctrlPr>
+            </m:sSubPr>
+            <m:e>
+              <m:r>
+                <m:rPr>
+                  <m:sty m:val="p"/>
+                </m:rPr>
+                <w:rPr>
+                  <w:rFonts w:hint="default" w:ascii="Cambria Math" w:hAnsi="Cambria Math" w:cs="华文中宋"/>
+                  <w:spacing w:val="6"/>
+                  <w:kern w:val="2"/>
+                  <w:sz w:val="24"/>
+                  <w:szCs w:val="21"/>
+                  <w:lang w:val="en-US" w:eastAsia="zh-CN" w:bidi="ar-SA"/>
+                </w:rPr>
+                <m:t>t</m:t>
+              </m:r>
+              <m:ctrlPr>
+                <w:rPr>
+                  <w:rFonts w:hint="eastAsia" w:ascii="Cambria Math" w:hAnsi="Cambria Math" w:cs="华文中宋"/>
+                  <w:b w:val="0"/>
+                  <w:i w:val="0"/>
+                  <w:spacing w:val="6"/>
+                  <w:kern w:val="2"/>
+                  <w:sz w:val="24"/>
+                  <w:szCs w:val="21"/>
+                  <w:lang w:val="en-US" w:eastAsia="zh-CN" w:bidi="ar-SA"/>
+                </w:rPr>
+              </m:ctrlPr>
+            </m:e>
+            <m:sub>
+              <m:r>
+                <m:rPr>
+                  <m:sty m:val="p"/>
+                </m:rPr>
+                <w:rPr>
+                  <w:rFonts w:hint="default" w:ascii="Cambria Math" w:hAnsi="Cambria Math" w:cs="华文中宋"/>
+                  <w:spacing w:val="6"/>
+                  <w:kern w:val="2"/>
+                  <w:sz w:val="24"/>
+                  <w:szCs w:val="21"/>
+                  <w:lang w:val="en-US" w:eastAsia="zh-CN" w:bidi="ar-SA"/>
+                </w:rPr>
+                <m:t>last</m:t>
+              </m:r>
+              <m:ctrlPr>
+                <w:rPr>
+                  <w:rFonts w:hint="eastAsia" w:ascii="Cambria Math" w:hAnsi="Cambria Math" w:cs="华文中宋"/>
+                  <w:b w:val="0"/>
+                  <w:i w:val="0"/>
+                  <w:spacing w:val="6"/>
+                  <w:kern w:val="2"/>
+                  <w:sz w:val="24"/>
+                  <w:szCs w:val="21"/>
+                  <w:lang w:val="en-US" w:eastAsia="zh-CN" w:bidi="ar-SA"/>
+                </w:rPr>
+              </m:ctrlPr>
+            </m:sub>
+          </m:sSub>
+          <m:r>
+            <m:rPr>
+              <m:sty m:val="p"/>
+            </m:rPr>
+            <w:rPr>
+              <w:rFonts w:hint="default" w:ascii="Cambria Math" w:hAnsi="Cambria Math" w:cs="华文中宋"/>
+              <w:spacing w:val="6"/>
+              <w:kern w:val="2"/>
+              <w:sz w:val="24"/>
+              <w:szCs w:val="21"/>
+              <w:lang w:val="en-US" w:eastAsia="zh-CN" w:bidi="ar-SA"/>
+            </w:rPr>
+            <m:t>+</m:t>
+          </m:r>
+          <m:sSub>
+            <m:sSubPr>
+              <m:ctrlPr>
+                <w:rPr>
+                  <w:rFonts w:hint="eastAsia" w:ascii="Cambria Math" w:hAnsi="Cambria Math" w:cs="华文中宋"/>
+                  <w:b w:val="0"/>
+                  <w:i w:val="0"/>
+                  <w:spacing w:val="6"/>
+                  <w:kern w:val="2"/>
+                  <w:sz w:val="24"/>
+                  <w:szCs w:val="21"/>
+                  <w:lang w:val="en-US" w:eastAsia="zh-CN" w:bidi="ar-SA"/>
+                </w:rPr>
+              </m:ctrlPr>
+            </m:sSubPr>
+            <m:e>
+              <m:r>
+                <m:rPr>
+                  <m:sty m:val="p"/>
+                </m:rPr>
+                <w:rPr>
+                  <w:rFonts w:hint="default" w:ascii="Cambria Math" w:hAnsi="Cambria Math" w:cs="华文中宋"/>
+                  <w:spacing w:val="6"/>
+                  <w:kern w:val="2"/>
+                  <w:sz w:val="24"/>
+                  <w:szCs w:val="21"/>
+                  <w:lang w:val="en-US" w:eastAsia="zh-CN" w:bidi="ar-SA"/>
+                </w:rPr>
+                <m:t>v</m:t>
+              </m:r>
+              <m:ctrlPr>
+                <w:rPr>
+                  <w:rFonts w:hint="eastAsia" w:ascii="Cambria Math" w:hAnsi="Cambria Math" w:cs="华文中宋"/>
+                  <w:b w:val="0"/>
+                  <w:i w:val="0"/>
+                  <w:spacing w:val="6"/>
+                  <w:kern w:val="2"/>
+                  <w:sz w:val="24"/>
+                  <w:szCs w:val="21"/>
+                  <w:lang w:val="en-US" w:eastAsia="zh-CN" w:bidi="ar-SA"/>
+                </w:rPr>
+              </m:ctrlPr>
+            </m:e>
+            <m:sub>
+              <m:r>
+                <m:rPr>
+                  <m:sty m:val="p"/>
+                </m:rPr>
+                <w:rPr>
+                  <w:rFonts w:hint="default" w:ascii="Cambria Math" w:hAnsi="Cambria Math" w:cs="华文中宋"/>
+                  <w:spacing w:val="6"/>
+                  <w:kern w:val="2"/>
+                  <w:sz w:val="24"/>
+                  <w:szCs w:val="21"/>
+                  <w:lang w:val="en-US" w:eastAsia="zh-CN" w:bidi="ar-SA"/>
+                </w:rPr>
+                <m:t>last</m:t>
+              </m:r>
+              <m:ctrlPr>
+                <w:rPr>
+                  <w:rFonts w:hint="eastAsia" w:ascii="Cambria Math" w:hAnsi="Cambria Math" w:cs="华文中宋"/>
+                  <w:b w:val="0"/>
+                  <w:i w:val="0"/>
+                  <w:spacing w:val="6"/>
+                  <w:kern w:val="2"/>
+                  <w:sz w:val="24"/>
+                  <w:szCs w:val="21"/>
+                  <w:lang w:val="en-US" w:eastAsia="zh-CN" w:bidi="ar-SA"/>
+                </w:rPr>
+              </m:ctrlPr>
+            </m:sub>
+          </m:sSub>
+          <m:r>
+            <m:rPr>
+              <m:sty m:val="p"/>
+            </m:rPr>
+            <w:rPr>
+              <w:rFonts w:hint="default" w:ascii="Cambria Math" w:hAnsi="Cambria Math" w:cs="华文中宋"/>
+              <w:spacing w:val="6"/>
+              <w:kern w:val="2"/>
+              <w:sz w:val="24"/>
+              <w:szCs w:val="21"/>
+              <w:lang w:val="en-US" w:eastAsia="zh-CN" w:bidi="ar-SA"/>
+            </w:rPr>
+            <m:t>it+</m:t>
+          </m:r>
+          <m:f>
+            <m:fPr>
+              <m:ctrlPr>
+                <w:rPr>
+                  <w:rFonts w:hint="default" w:ascii="Cambria Math" w:hAnsi="Cambria Math" w:cs="华文中宋"/>
+                  <w:bCs/>
+                  <w:spacing w:val="6"/>
+                  <w:kern w:val="2"/>
+                  <w:sz w:val="24"/>
+                  <w:szCs w:val="21"/>
+                  <w:lang w:val="en-US" w:eastAsia="zh-CN" w:bidi="ar-SA"/>
+                </w:rPr>
+              </m:ctrlPr>
+            </m:fPr>
+            <m:num>
+              <m:r>
+                <m:rPr>
+                  <m:sty m:val="p"/>
+                </m:rPr>
+                <w:rPr>
+                  <w:rFonts w:hint="default" w:ascii="Cambria Math" w:hAnsi="Cambria Math" w:cs="华文中宋"/>
+                  <w:spacing w:val="6"/>
+                  <w:kern w:val="2"/>
+                  <w:sz w:val="24"/>
+                  <w:szCs w:val="21"/>
+                  <w:lang w:val="en-US" w:eastAsia="zh-CN" w:bidi="ar-SA"/>
+                </w:rPr>
+                <m:t>1</m:t>
+              </m:r>
+              <m:ctrlPr>
+                <w:rPr>
+                  <w:rFonts w:hint="default" w:ascii="Cambria Math" w:hAnsi="Cambria Math" w:cs="华文中宋"/>
+                  <w:bCs/>
+                  <w:spacing w:val="6"/>
+                  <w:kern w:val="2"/>
+                  <w:sz w:val="24"/>
+                  <w:szCs w:val="21"/>
+                  <w:lang w:val="en-US" w:eastAsia="zh-CN" w:bidi="ar-SA"/>
+                </w:rPr>
+              </m:ctrlPr>
+            </m:num>
+            <m:den>
+              <m:r>
+                <m:rPr>
+                  <m:sty m:val="p"/>
+                </m:rPr>
+                <w:rPr>
+                  <w:rFonts w:hint="default" w:ascii="Cambria Math" w:hAnsi="Cambria Math" w:cs="华文中宋"/>
+                  <w:spacing w:val="6"/>
+                  <w:kern w:val="2"/>
+                  <w:sz w:val="24"/>
+                  <w:szCs w:val="21"/>
+                  <w:lang w:val="en-US" w:eastAsia="zh-CN" w:bidi="ar-SA"/>
+                </w:rPr>
+                <m:t>2</m:t>
+              </m:r>
+              <m:ctrlPr>
+                <w:rPr>
+                  <w:rFonts w:hint="default" w:ascii="Cambria Math" w:hAnsi="Cambria Math" w:cs="华文中宋"/>
+                  <w:bCs/>
+                  <w:spacing w:val="6"/>
+                  <w:kern w:val="2"/>
+                  <w:sz w:val="24"/>
+                  <w:szCs w:val="21"/>
+                  <w:lang w:val="en-US" w:eastAsia="zh-CN" w:bidi="ar-SA"/>
+                </w:rPr>
+              </m:ctrlPr>
+            </m:den>
+          </m:f>
+          <m:r>
+            <m:rPr>
+              <m:sty m:val="p"/>
+            </m:rPr>
+            <w:rPr>
+              <w:rFonts w:hint="default" w:ascii="Cambria Math" w:hAnsi="Cambria Math" w:cs="华文中宋"/>
+              <w:spacing w:val="6"/>
+              <w:kern w:val="2"/>
+              <w:sz w:val="24"/>
+              <w:szCs w:val="21"/>
+              <w:lang w:val="en-US" w:eastAsia="zh-CN" w:bidi="ar-SA"/>
+            </w:rPr>
+            <m:t>Gz</m:t>
+          </m:r>
+          <m:r>
+            <m:rPr>
+              <m:sty m:val="p"/>
+            </m:rPr>
+            <w:rPr>
+              <w:rFonts w:hint="eastAsia" w:ascii="Cambria Math" w:hAnsi="Cambria Math" w:cs="华文中宋"/>
+              <w:spacing w:val="6"/>
+              <w:kern w:val="2"/>
+              <w:sz w:val="24"/>
+              <w:szCs w:val="21"/>
+              <w:lang w:val="en-US" w:eastAsia="zh-CN" w:bidi="ar-SA"/>
+            </w:rPr>
+            <m:t>·</m:t>
+          </m:r>
+          <m:sSup>
+            <m:sSupPr>
+              <m:ctrlPr>
+                <w:rPr>
+                  <w:rFonts w:hint="eastAsia" w:ascii="Cambria Math" w:hAnsi="Cambria Math" w:cs="华文中宋"/>
+                  <w:b w:val="0"/>
+                  <w:i w:val="0"/>
+                  <w:spacing w:val="6"/>
+                  <w:kern w:val="2"/>
+                  <w:sz w:val="24"/>
+                  <w:szCs w:val="21"/>
+                  <w:lang w:val="en-US" w:eastAsia="zh-CN" w:bidi="ar-SA"/>
+                </w:rPr>
+              </m:ctrlPr>
+            </m:sSupPr>
+            <m:e>
+              <m:r>
+                <m:rPr>
+                  <m:sty m:val="p"/>
+                </m:rPr>
+                <w:rPr>
+                  <w:rFonts w:hint="default" w:ascii="Cambria Math" w:hAnsi="Cambria Math" w:cs="华文中宋"/>
+                  <w:spacing w:val="6"/>
+                  <w:kern w:val="2"/>
+                  <w:sz w:val="24"/>
+                  <w:szCs w:val="21"/>
+                  <w:lang w:val="en-US" w:eastAsia="zh-CN" w:bidi="ar-SA"/>
+                </w:rPr>
+                <m:t>it</m:t>
+              </m:r>
+              <m:ctrlPr>
+                <w:rPr>
+                  <w:rFonts w:hint="eastAsia" w:ascii="Cambria Math" w:hAnsi="Cambria Math" w:cs="华文中宋"/>
+                  <w:b w:val="0"/>
+                  <w:i w:val="0"/>
+                  <w:spacing w:val="6"/>
+                  <w:kern w:val="2"/>
+                  <w:sz w:val="24"/>
+                  <w:szCs w:val="21"/>
+                  <w:lang w:val="en-US" w:eastAsia="zh-CN" w:bidi="ar-SA"/>
+                </w:rPr>
+              </m:ctrlPr>
+            </m:e>
+            <m:sup>
+              <m:r>
+                <m:rPr>
+                  <m:sty m:val="p"/>
+                </m:rPr>
+                <w:rPr>
+                  <w:rFonts w:hint="default" w:ascii="Cambria Math" w:hAnsi="Cambria Math" w:cs="华文中宋"/>
+                  <w:spacing w:val="6"/>
+                  <w:kern w:val="2"/>
+                  <w:sz w:val="24"/>
+                  <w:szCs w:val="21"/>
+                  <w:lang w:val="en-US" w:eastAsia="zh-CN" w:bidi="ar-SA"/>
+                </w:rPr>
+                <m:t>2</m:t>
+              </m:r>
+              <m:ctrlPr>
+                <w:rPr>
+                  <w:rFonts w:hint="eastAsia" w:ascii="Cambria Math" w:hAnsi="Cambria Math" w:cs="华文中宋"/>
+                  <w:b w:val="0"/>
+                  <w:i w:val="0"/>
+                  <w:spacing w:val="6"/>
+                  <w:kern w:val="2"/>
+                  <w:sz w:val="24"/>
+                  <w:szCs w:val="21"/>
+                  <w:lang w:val="en-US" w:eastAsia="zh-CN" w:bidi="ar-SA"/>
+                </w:rPr>
+              </m:ctrlPr>
+            </m:sup>
+          </m:sSup>
+          <m:r>
+            <m:rPr>
+              <m:sty m:val="p"/>
+            </m:rPr>
+            <w:rPr>
+              <w:rFonts w:hint="eastAsia" w:ascii="Cambria Math" w:hAnsi="Cambria Math" w:cs="华文中宋"/>
+              <w:spacing w:val="6"/>
+              <w:kern w:val="2"/>
+              <w:sz w:val="24"/>
+              <w:szCs w:val="21"/>
+              <w:lang w:val="en-US" w:eastAsia="zh-CN" w:bidi="ar-SA"/>
+            </w:rPr>
+            <m:t>+</m:t>
+          </m:r>
+          <m:sSub>
+            <m:sSubPr>
+              <m:ctrlPr>
+                <w:rPr>
+                  <w:rFonts w:hint="eastAsia" w:ascii="Cambria Math" w:hAnsi="Cambria Math" w:cs="华文中宋"/>
+                  <w:b w:val="0"/>
+                  <w:i w:val="0"/>
+                  <w:spacing w:val="6"/>
+                  <w:kern w:val="2"/>
+                  <w:sz w:val="24"/>
+                  <w:szCs w:val="21"/>
+                  <w:lang w:val="en-US" w:eastAsia="zh-CN" w:bidi="ar-SA"/>
+                </w:rPr>
+              </m:ctrlPr>
+            </m:sSubPr>
+            <m:e>
+              <m:r>
+                <m:rPr>
+                  <m:sty m:val="p"/>
+                </m:rPr>
+                <w:rPr>
+                  <w:rFonts w:hint="eastAsia" w:ascii="Cambria Math" w:hAnsi="Cambria Math" w:cs="华文中宋"/>
+                  <w:spacing w:val="6"/>
+                  <w:kern w:val="2"/>
+                  <w:sz w:val="24"/>
+                  <w:szCs w:val="21"/>
+                  <w:lang w:val="en-US" w:eastAsia="zh-CN" w:bidi="ar-SA"/>
+                </w:rPr>
+                <m:t>R</m:t>
+              </m:r>
+              <m:ctrlPr>
+                <w:rPr>
+                  <w:rFonts w:hint="eastAsia" w:ascii="Cambria Math" w:hAnsi="Cambria Math" w:cs="华文中宋"/>
+                  <w:b w:val="0"/>
+                  <w:i w:val="0"/>
+                  <w:spacing w:val="6"/>
+                  <w:kern w:val="2"/>
+                  <w:sz w:val="24"/>
+                  <w:szCs w:val="21"/>
+                  <w:lang w:val="en-US" w:eastAsia="zh-CN" w:bidi="ar-SA"/>
+                </w:rPr>
+              </m:ctrlPr>
+            </m:e>
+            <m:sub>
+              <m:r>
+                <m:rPr>
+                  <m:sty m:val="p"/>
+                </m:rPr>
+                <w:rPr>
+                  <w:rFonts w:hint="default" w:ascii="Cambria Math" w:hAnsi="Cambria Math" w:cs="华文中宋"/>
+                  <w:spacing w:val="6"/>
+                  <w:kern w:val="2"/>
+                  <w:sz w:val="24"/>
+                  <w:szCs w:val="21"/>
+                  <w:lang w:val="en-US" w:eastAsia="zh-CN" w:bidi="ar-SA"/>
+                </w:rPr>
+                <m:t>last</m:t>
+              </m:r>
+              <m:ctrlPr>
+                <w:rPr>
+                  <w:rFonts w:hint="eastAsia" w:ascii="Cambria Math" w:hAnsi="Cambria Math" w:cs="华文中宋"/>
+                  <w:b w:val="0"/>
+                  <w:i w:val="0"/>
+                  <w:spacing w:val="6"/>
+                  <w:kern w:val="2"/>
+                  <w:sz w:val="24"/>
+                  <w:szCs w:val="21"/>
+                  <w:lang w:val="en-US" w:eastAsia="zh-CN" w:bidi="ar-SA"/>
+                </w:rPr>
+              </m:ctrlPr>
+            </m:sub>
+          </m:sSub>
+          <m:r>
+            <m:rPr>
+              <m:sty m:val="p"/>
+            </m:rPr>
+            <w:rPr>
+              <w:rFonts w:hint="default" w:ascii="Cambria Math" w:hAnsi="Cambria Math" w:cs="华文中宋"/>
+              <w:spacing w:val="6"/>
+              <w:kern w:val="2"/>
+              <w:sz w:val="24"/>
+              <w:szCs w:val="21"/>
+              <w:lang w:val="en-US" w:eastAsia="zh-CN" w:bidi="ar-SA"/>
+            </w:rPr>
+            <m:t>(iP+JPg</m:t>
+          </m:r>
+          <m:r>
+            <m:rPr>
+              <m:sty m:val="p"/>
+            </m:rPr>
+            <w:rPr>
+              <w:rFonts w:hint="eastAsia" w:ascii="Cambria Math" w:hAnsi="Cambria Math" w:cs="华文中宋"/>
+              <w:spacing w:val="6"/>
+              <w:kern w:val="2"/>
+              <w:sz w:val="24"/>
+              <w:szCs w:val="21"/>
+              <w:lang w:val="en-US" w:eastAsia="zh-CN" w:bidi="ar-SA"/>
+            </w:rPr>
+            <m:t>×</m:t>
+          </m:r>
+          <m:r>
+            <m:rPr>
+              <m:sty m:val="p"/>
+            </m:rPr>
+            <w:rPr>
+              <w:rFonts w:hint="default" w:ascii="Cambria Math" w:hAnsi="Cambria Math" w:cs="华文中宋"/>
+              <w:spacing w:val="6"/>
+              <w:kern w:val="2"/>
+              <w:sz w:val="24"/>
+              <w:szCs w:val="21"/>
+              <w:lang w:val="en-US" w:eastAsia="zh-CN" w:bidi="ar-SA"/>
+            </w:rPr>
+            <m:t>(</m:t>
+          </m:r>
+          <m:sSub>
+            <m:sSubPr>
+              <m:ctrlPr>
+                <w:rPr>
+                  <w:rFonts w:hint="eastAsia" w:ascii="Cambria Math" w:hAnsi="Cambria Math" w:cs="华文中宋"/>
+                  <w:b w:val="0"/>
+                  <w:i w:val="0"/>
+                  <w:spacing w:val="6"/>
+                  <w:kern w:val="2"/>
+                  <w:sz w:val="24"/>
+                  <w:szCs w:val="21"/>
+                  <w:lang w:val="en-US" w:eastAsia="zh-CN" w:bidi="ar-SA"/>
+                </w:rPr>
+              </m:ctrlPr>
+            </m:sSubPr>
+            <m:e>
+              <m:r>
+                <m:rPr>
+                  <m:sty m:val="p"/>
+                </m:rPr>
+                <w:rPr>
+                  <w:rFonts w:hint="default" w:ascii="Cambria Math" w:hAnsi="Cambria Math" w:cs="华文中宋"/>
+                  <w:spacing w:val="6"/>
+                  <w:kern w:val="2"/>
+                  <w:sz w:val="24"/>
+                  <w:szCs w:val="21"/>
+                  <w:lang w:val="en-US" w:eastAsia="zh-CN" w:bidi="ar-SA"/>
+                </w:rPr>
+                <m:t>bg</m:t>
+              </m:r>
+              <m:ctrlPr>
+                <w:rPr>
+                  <w:rFonts w:hint="eastAsia" w:ascii="Cambria Math" w:hAnsi="Cambria Math" w:cs="华文中宋"/>
+                  <w:b w:val="0"/>
+                  <w:i w:val="0"/>
+                  <w:spacing w:val="6"/>
+                  <w:kern w:val="2"/>
+                  <w:sz w:val="24"/>
+                  <w:szCs w:val="21"/>
+                  <w:lang w:val="en-US" w:eastAsia="zh-CN" w:bidi="ar-SA"/>
+                </w:rPr>
+              </m:ctrlPr>
+            </m:e>
+            <m:sub>
+              <m:r>
+                <m:rPr>
+                  <m:sty m:val="p"/>
+                </m:rPr>
+                <w:rPr>
+                  <w:rFonts w:hint="default" w:ascii="Cambria Math" w:hAnsi="Cambria Math" w:cs="华文中宋"/>
+                  <w:spacing w:val="6"/>
+                  <w:kern w:val="2"/>
+                  <w:sz w:val="24"/>
+                  <w:szCs w:val="21"/>
+                  <w:lang w:val="en-US" w:eastAsia="zh-CN" w:bidi="ar-SA"/>
+                </w:rPr>
+                <m:t>last</m:t>
+              </m:r>
+              <m:ctrlPr>
+                <w:rPr>
+                  <w:rFonts w:hint="eastAsia" w:ascii="Cambria Math" w:hAnsi="Cambria Math" w:cs="华文中宋"/>
+                  <w:b w:val="0"/>
+                  <w:i w:val="0"/>
+                  <w:spacing w:val="6"/>
+                  <w:kern w:val="2"/>
+                  <w:sz w:val="24"/>
+                  <w:szCs w:val="21"/>
+                  <w:lang w:val="en-US" w:eastAsia="zh-CN" w:bidi="ar-SA"/>
+                </w:rPr>
+              </m:ctrlPr>
+            </m:sub>
+          </m:sSub>
+          <m:r>
+            <m:rPr>
+              <m:sty m:val="p"/>
+            </m:rPr>
+            <w:rPr>
+              <w:rFonts w:hint="default" w:ascii="Cambria Math" w:hAnsi="Cambria Math" w:cs="华文中宋"/>
+              <w:spacing w:val="6"/>
+              <w:kern w:val="2"/>
+              <w:sz w:val="24"/>
+              <w:szCs w:val="21"/>
+              <w:lang w:val="en-US" w:eastAsia="zh-CN" w:bidi="ar-SA"/>
+            </w:rPr>
+            <m:t>−</m:t>
+          </m:r>
+          <m:sSub>
+            <m:sSubPr>
+              <m:ctrlPr>
+                <w:rPr>
+                  <w:rFonts w:hint="eastAsia" w:ascii="Cambria Math" w:hAnsi="Cambria Math" w:cs="华文中宋"/>
+                  <w:b w:val="0"/>
+                  <w:i w:val="0"/>
+                  <w:spacing w:val="6"/>
+                  <w:kern w:val="2"/>
+                  <w:sz w:val="24"/>
+                  <w:szCs w:val="21"/>
+                  <w:lang w:val="en-US" w:eastAsia="zh-CN" w:bidi="ar-SA"/>
+                </w:rPr>
+              </m:ctrlPr>
+            </m:sSubPr>
+            <m:e>
+              <m:r>
+                <m:rPr>
+                  <m:sty m:val="p"/>
+                </m:rPr>
+                <w:rPr>
+                  <w:rFonts w:hint="default" w:ascii="Cambria Math" w:hAnsi="Cambria Math" w:cs="华文中宋"/>
+                  <w:spacing w:val="6"/>
+                  <w:kern w:val="2"/>
+                  <w:sz w:val="24"/>
+                  <w:szCs w:val="21"/>
+                  <w:lang w:val="en-US" w:eastAsia="zh-CN" w:bidi="ar-SA"/>
+                </w:rPr>
+                <m:t>bg</m:t>
+              </m:r>
+              <m:ctrlPr>
+                <w:rPr>
+                  <w:rFonts w:hint="eastAsia" w:ascii="Cambria Math" w:hAnsi="Cambria Math" w:cs="华文中宋"/>
+                  <w:b w:val="0"/>
+                  <w:i w:val="0"/>
+                  <w:spacing w:val="6"/>
+                  <w:kern w:val="2"/>
+                  <w:sz w:val="24"/>
+                  <w:szCs w:val="21"/>
+                  <w:lang w:val="en-US" w:eastAsia="zh-CN" w:bidi="ar-SA"/>
+                </w:rPr>
+              </m:ctrlPr>
+            </m:e>
+            <m:sub>
+              <m:r>
+                <m:rPr>
+                  <m:sty m:val="p"/>
+                </m:rPr>
+                <w:rPr>
+                  <w:rFonts w:hint="eastAsia" w:ascii="Cambria Math" w:hAnsi="Cambria Math" w:cs="华文中宋"/>
+                  <w:spacing w:val="6"/>
+                  <w:kern w:val="2"/>
+                  <w:sz w:val="24"/>
+                  <w:szCs w:val="21"/>
+                  <w:lang w:val="en-US" w:eastAsia="zh-CN" w:bidi="ar-SA"/>
+                </w:rPr>
+                <m:t>pre</m:t>
+              </m:r>
+              <m:r>
+                <m:rPr>
+                  <m:sty m:val="p"/>
+                </m:rPr>
+                <w:rPr>
+                  <w:rFonts w:hint="default" w:ascii="Cambria Math" w:hAnsi="Cambria Math" w:cs="华文中宋"/>
+                  <w:spacing w:val="6"/>
+                  <w:kern w:val="2"/>
+                  <w:sz w:val="24"/>
+                  <w:szCs w:val="21"/>
+                  <w:lang w:val="en-US" w:eastAsia="zh-CN" w:bidi="ar-SA"/>
+                </w:rPr>
+                <m:t>int</m:t>
+              </m:r>
+              <m:ctrlPr>
+                <w:rPr>
+                  <w:rFonts w:hint="eastAsia" w:ascii="Cambria Math" w:hAnsi="Cambria Math" w:cs="华文中宋"/>
+                  <w:b w:val="0"/>
+                  <w:i w:val="0"/>
+                  <w:spacing w:val="6"/>
+                  <w:kern w:val="2"/>
+                  <w:sz w:val="24"/>
+                  <w:szCs w:val="21"/>
+                  <w:lang w:val="en-US" w:eastAsia="zh-CN" w:bidi="ar-SA"/>
+                </w:rPr>
+              </m:ctrlPr>
+            </m:sub>
+          </m:sSub>
+          <m:r>
+            <m:rPr>
+              <m:sty m:val="p"/>
+            </m:rPr>
+            <w:rPr>
+              <w:rFonts w:hint="default" w:ascii="Cambria Math" w:hAnsi="Cambria Math" w:cs="华文中宋"/>
+              <w:spacing w:val="6"/>
+              <w:kern w:val="2"/>
+              <w:sz w:val="24"/>
+              <w:szCs w:val="21"/>
+              <w:lang w:val="en-US" w:eastAsia="zh-CN" w:bidi="ar-SA"/>
+            </w:rPr>
+            <m:t>)+JPa</m:t>
+          </m:r>
+          <m:r>
+            <m:rPr>
+              <m:sty m:val="p"/>
+            </m:rPr>
+            <w:rPr>
+              <w:rFonts w:hint="eastAsia" w:ascii="Cambria Math" w:hAnsi="Cambria Math" w:cs="华文中宋"/>
+              <w:spacing w:val="6"/>
+              <w:kern w:val="2"/>
+              <w:sz w:val="24"/>
+              <w:szCs w:val="21"/>
+              <w:lang w:val="en-US" w:eastAsia="zh-CN" w:bidi="ar-SA"/>
+            </w:rPr>
+            <m:t>×</m:t>
+          </m:r>
+          <m:r>
+            <m:rPr>
+              <m:sty m:val="p"/>
+            </m:rPr>
+            <w:rPr>
+              <w:rFonts w:hint="default" w:ascii="Cambria Math" w:hAnsi="Cambria Math" w:cs="华文中宋"/>
+              <w:spacing w:val="6"/>
+              <w:kern w:val="2"/>
+              <w:sz w:val="24"/>
+              <w:szCs w:val="21"/>
+              <w:lang w:val="en-US" w:eastAsia="zh-CN" w:bidi="ar-SA"/>
+            </w:rPr>
+            <m:t>(</m:t>
+          </m:r>
+          <m:sSub>
+            <m:sSubPr>
+              <m:ctrlPr>
+                <w:rPr>
+                  <w:rFonts w:hint="eastAsia" w:ascii="Cambria Math" w:hAnsi="Cambria Math" w:cs="华文中宋"/>
+                  <w:b w:val="0"/>
+                  <w:i w:val="0"/>
+                  <w:spacing w:val="6"/>
+                  <w:kern w:val="2"/>
+                  <w:sz w:val="24"/>
+                  <w:szCs w:val="21"/>
+                  <w:lang w:val="en-US" w:eastAsia="zh-CN" w:bidi="ar-SA"/>
+                </w:rPr>
+              </m:ctrlPr>
+            </m:sSubPr>
+            <m:e>
+              <m:r>
+                <m:rPr>
+                  <m:sty m:val="p"/>
+                </m:rPr>
+                <w:rPr>
+                  <w:rFonts w:hint="default" w:ascii="Cambria Math" w:hAnsi="Cambria Math" w:cs="华文中宋"/>
+                  <w:spacing w:val="6"/>
+                  <w:kern w:val="2"/>
+                  <w:sz w:val="24"/>
+                  <w:szCs w:val="21"/>
+                  <w:lang w:val="en-US" w:eastAsia="zh-CN" w:bidi="ar-SA"/>
+                </w:rPr>
+                <m:t>ba</m:t>
+              </m:r>
+              <m:ctrlPr>
+                <w:rPr>
+                  <w:rFonts w:hint="eastAsia" w:ascii="Cambria Math" w:hAnsi="Cambria Math" w:cs="华文中宋"/>
+                  <w:b w:val="0"/>
+                  <w:i w:val="0"/>
+                  <w:spacing w:val="6"/>
+                  <w:kern w:val="2"/>
+                  <w:sz w:val="24"/>
+                  <w:szCs w:val="21"/>
+                  <w:lang w:val="en-US" w:eastAsia="zh-CN" w:bidi="ar-SA"/>
+                </w:rPr>
+              </m:ctrlPr>
+            </m:e>
+            <m:sub>
+              <m:r>
+                <m:rPr>
+                  <m:sty m:val="p"/>
+                </m:rPr>
+                <w:rPr>
+                  <w:rFonts w:hint="default" w:ascii="Cambria Math" w:hAnsi="Cambria Math" w:cs="华文中宋"/>
+                  <w:spacing w:val="6"/>
+                  <w:kern w:val="2"/>
+                  <w:sz w:val="24"/>
+                  <w:szCs w:val="21"/>
+                  <w:lang w:val="en-US" w:eastAsia="zh-CN" w:bidi="ar-SA"/>
+                </w:rPr>
+                <m:t>last</m:t>
+              </m:r>
+              <m:ctrlPr>
+                <w:rPr>
+                  <w:rFonts w:hint="eastAsia" w:ascii="Cambria Math" w:hAnsi="Cambria Math" w:cs="华文中宋"/>
+                  <w:b w:val="0"/>
+                  <w:i w:val="0"/>
+                  <w:spacing w:val="6"/>
+                  <w:kern w:val="2"/>
+                  <w:sz w:val="24"/>
+                  <w:szCs w:val="21"/>
+                  <w:lang w:val="en-US" w:eastAsia="zh-CN" w:bidi="ar-SA"/>
+                </w:rPr>
+              </m:ctrlPr>
+            </m:sub>
+          </m:sSub>
+          <m:r>
+            <m:rPr>
+              <m:sty m:val="p"/>
+            </m:rPr>
+            <w:rPr>
+              <w:rFonts w:hint="default" w:ascii="Cambria Math" w:hAnsi="Cambria Math" w:cs="华文中宋"/>
+              <w:spacing w:val="6"/>
+              <w:kern w:val="2"/>
+              <w:sz w:val="24"/>
+              <w:szCs w:val="21"/>
+              <w:lang w:val="en-US" w:eastAsia="zh-CN" w:bidi="ar-SA"/>
+            </w:rPr>
+            <m:t>−</m:t>
+          </m:r>
+          <m:sSub>
+            <m:sSubPr>
+              <m:ctrlPr>
+                <w:rPr>
+                  <w:rFonts w:hint="eastAsia" w:ascii="Cambria Math" w:hAnsi="Cambria Math" w:cs="华文中宋"/>
+                  <w:b w:val="0"/>
+                  <w:i w:val="0"/>
+                  <w:spacing w:val="6"/>
+                  <w:kern w:val="2"/>
+                  <w:sz w:val="24"/>
+                  <w:szCs w:val="21"/>
+                  <w:lang w:val="en-US" w:eastAsia="zh-CN" w:bidi="ar-SA"/>
+                </w:rPr>
+              </m:ctrlPr>
+            </m:sSubPr>
+            <m:e>
+              <m:r>
+                <m:rPr>
+                  <m:sty m:val="p"/>
+                </m:rPr>
+                <w:rPr>
+                  <w:rFonts w:hint="default" w:ascii="Cambria Math" w:hAnsi="Cambria Math" w:cs="华文中宋"/>
+                  <w:spacing w:val="6"/>
+                  <w:kern w:val="2"/>
+                  <w:sz w:val="24"/>
+                  <w:szCs w:val="21"/>
+                  <w:lang w:val="en-US" w:eastAsia="zh-CN" w:bidi="ar-SA"/>
+                </w:rPr>
+                <m:t>ba</m:t>
+              </m:r>
+              <m:ctrlPr>
+                <w:rPr>
+                  <w:rFonts w:hint="eastAsia" w:ascii="Cambria Math" w:hAnsi="Cambria Math" w:cs="华文中宋"/>
+                  <w:b w:val="0"/>
+                  <w:i w:val="0"/>
+                  <w:spacing w:val="6"/>
+                  <w:kern w:val="2"/>
+                  <w:sz w:val="24"/>
+                  <w:szCs w:val="21"/>
+                  <w:lang w:val="en-US" w:eastAsia="zh-CN" w:bidi="ar-SA"/>
+                </w:rPr>
+              </m:ctrlPr>
+            </m:e>
+            <m:sub>
+              <m:r>
+                <m:rPr>
+                  <m:sty m:val="p"/>
+                </m:rPr>
+                <w:rPr>
+                  <w:rFonts w:hint="default" w:ascii="Cambria Math" w:hAnsi="Cambria Math" w:cs="华文中宋"/>
+                  <w:spacing w:val="6"/>
+                  <w:kern w:val="2"/>
+                  <w:sz w:val="24"/>
+                  <w:szCs w:val="21"/>
+                  <w:lang w:val="en-US" w:eastAsia="zh-CN" w:bidi="ar-SA"/>
+                </w:rPr>
+                <m:t>cur</m:t>
+              </m:r>
+              <m:ctrlPr>
+                <w:rPr>
+                  <w:rFonts w:hint="eastAsia" w:ascii="Cambria Math" w:hAnsi="Cambria Math" w:cs="华文中宋"/>
+                  <w:b w:val="0"/>
+                  <w:i w:val="0"/>
+                  <w:spacing w:val="6"/>
+                  <w:kern w:val="2"/>
+                  <w:sz w:val="24"/>
+                  <w:szCs w:val="21"/>
+                  <w:lang w:val="en-US" w:eastAsia="zh-CN" w:bidi="ar-SA"/>
+                </w:rPr>
+              </m:ctrlPr>
+            </m:sub>
+          </m:sSub>
+          <m:r>
+            <m:rPr>
+              <m:sty m:val="p"/>
+            </m:rPr>
+            <w:rPr>
+              <w:rFonts w:hint="default" w:ascii="Cambria Math" w:hAnsi="Cambria Math" w:cs="华文中宋"/>
+              <w:spacing w:val="6"/>
+              <w:kern w:val="2"/>
+              <w:sz w:val="24"/>
+              <w:szCs w:val="21"/>
+              <w:lang w:val="en-US" w:eastAsia="zh-CN" w:bidi="ar-SA"/>
+            </w:rPr>
+            <m:t>))</m:t>
+          </m:r>
+        </m:oMath>
+      </m:oMathPara>
+    </w:p>
+    <w:p>
+      <w:pPr>
+        <m:rPr/>
+        <w:rPr>
+          <w:rFonts w:hint="default" w:hAnsi="Cambria Math" w:cs="华文中宋"/>
+          <w:b w:val="0"/>
+          <w:i w:val="0"/>
+          <w:spacing w:val="6"/>
+          <w:kern w:val="2"/>
+          <w:sz w:val="24"/>
+          <w:szCs w:val="21"/>
+          <w:lang w:val="en-US" w:eastAsia="zh-CN" w:bidi="ar-SA"/>
+        </w:rPr>
+      </w:pPr>
+      <m:oMathPara>
+        <m:oMath>
+          <m:sSub>
+            <m:sSubPr>
+              <m:ctrlPr>
+                <w:rPr>
+                  <w:rFonts w:hint="eastAsia" w:ascii="Cambria Math" w:hAnsi="Cambria Math" w:cs="华文中宋"/>
+                  <w:b w:val="0"/>
+                  <w:i w:val="0"/>
+                  <w:spacing w:val="6"/>
+                  <w:kern w:val="2"/>
+                  <w:sz w:val="24"/>
+                  <w:szCs w:val="21"/>
+                  <w:lang w:val="en-US" w:eastAsia="zh-CN" w:bidi="ar-SA"/>
+                </w:rPr>
+              </m:ctrlPr>
+            </m:sSubPr>
+            <m:e>
+              <m:r>
+                <m:rPr>
+                  <m:sty m:val="p"/>
+                </m:rPr>
+                <w:rPr>
+                  <w:rFonts w:hint="default" w:ascii="Cambria Math" w:hAnsi="Cambria Math" w:cs="华文中宋"/>
+                  <w:spacing w:val="6"/>
+                  <w:kern w:val="2"/>
+                  <w:sz w:val="24"/>
+                  <w:szCs w:val="21"/>
+                  <w:lang w:val="en-US" w:eastAsia="zh-CN" w:bidi="ar-SA"/>
+                </w:rPr>
+                <m:t>v</m:t>
+              </m:r>
+              <m:ctrlPr>
+                <w:rPr>
+                  <w:rFonts w:hint="eastAsia" w:ascii="Cambria Math" w:hAnsi="Cambria Math" w:cs="华文中宋"/>
+                  <w:b w:val="0"/>
+                  <w:i w:val="0"/>
+                  <w:spacing w:val="6"/>
+                  <w:kern w:val="2"/>
+                  <w:sz w:val="24"/>
+                  <w:szCs w:val="21"/>
+                  <w:lang w:val="en-US" w:eastAsia="zh-CN" w:bidi="ar-SA"/>
+                </w:rPr>
+              </m:ctrlPr>
+            </m:e>
+            <m:sub>
+              <m:r>
+                <m:rPr>
+                  <m:sty m:val="p"/>
+                </m:rPr>
+                <w:rPr>
+                  <w:rFonts w:hint="default" w:ascii="Cambria Math" w:hAnsi="Cambria Math" w:cs="华文中宋"/>
+                  <w:spacing w:val="6"/>
+                  <w:kern w:val="2"/>
+                  <w:sz w:val="24"/>
+                  <w:szCs w:val="21"/>
+                  <w:lang w:val="en-US" w:eastAsia="zh-CN" w:bidi="ar-SA"/>
+                </w:rPr>
+                <m:t>cur</m:t>
+              </m:r>
+              <m:ctrlPr>
+                <w:rPr>
+                  <w:rFonts w:hint="eastAsia" w:ascii="Cambria Math" w:hAnsi="Cambria Math" w:cs="华文中宋"/>
+                  <w:b w:val="0"/>
+                  <w:i w:val="0"/>
+                  <w:spacing w:val="6"/>
+                  <w:kern w:val="2"/>
+                  <w:sz w:val="24"/>
+                  <w:szCs w:val="21"/>
+                  <w:lang w:val="en-US" w:eastAsia="zh-CN" w:bidi="ar-SA"/>
+                </w:rPr>
+              </m:ctrlPr>
+            </m:sub>
+          </m:sSub>
+          <m:r>
+            <m:rPr>
+              <m:sty m:val="p"/>
+            </m:rPr>
+            <w:rPr>
+              <w:rFonts w:hint="default" w:ascii="Cambria Math" w:hAnsi="Cambria Math" w:cs="华文中宋"/>
+              <w:spacing w:val="6"/>
+              <w:kern w:val="2"/>
+              <w:sz w:val="24"/>
+              <w:szCs w:val="21"/>
+              <w:lang w:val="en-US" w:eastAsia="zh-CN" w:bidi="ar-SA"/>
+            </w:rPr>
+            <m:t>=</m:t>
+          </m:r>
+          <m:sSub>
+            <m:sSubPr>
+              <m:ctrlPr>
+                <w:rPr>
+                  <w:rFonts w:hint="eastAsia" w:ascii="Cambria Math" w:hAnsi="Cambria Math" w:cs="华文中宋"/>
+                  <w:b w:val="0"/>
+                  <w:i w:val="0"/>
+                  <w:spacing w:val="6"/>
+                  <w:kern w:val="2"/>
+                  <w:sz w:val="24"/>
+                  <w:szCs w:val="21"/>
+                  <w:lang w:val="en-US" w:eastAsia="zh-CN" w:bidi="ar-SA"/>
+                </w:rPr>
+              </m:ctrlPr>
+            </m:sSubPr>
+            <m:e>
+              <m:r>
+                <m:rPr>
+                  <m:sty m:val="p"/>
+                </m:rPr>
+                <w:rPr>
+                  <w:rFonts w:hint="default" w:ascii="Cambria Math" w:hAnsi="Cambria Math" w:cs="华文中宋"/>
+                  <w:spacing w:val="6"/>
+                  <w:kern w:val="2"/>
+                  <w:sz w:val="24"/>
+                  <w:szCs w:val="21"/>
+                  <w:lang w:val="en-US" w:eastAsia="zh-CN" w:bidi="ar-SA"/>
+                </w:rPr>
+                <m:t>v</m:t>
+              </m:r>
+              <m:ctrlPr>
+                <w:rPr>
+                  <w:rFonts w:hint="eastAsia" w:ascii="Cambria Math" w:hAnsi="Cambria Math" w:cs="华文中宋"/>
+                  <w:b w:val="0"/>
+                  <w:i w:val="0"/>
+                  <w:spacing w:val="6"/>
+                  <w:kern w:val="2"/>
+                  <w:sz w:val="24"/>
+                  <w:szCs w:val="21"/>
+                  <w:lang w:val="en-US" w:eastAsia="zh-CN" w:bidi="ar-SA"/>
+                </w:rPr>
+              </m:ctrlPr>
+            </m:e>
+            <m:sub>
+              <m:r>
+                <m:rPr>
+                  <m:sty m:val="p"/>
+                </m:rPr>
+                <w:rPr>
+                  <w:rFonts w:hint="default" w:ascii="Cambria Math" w:hAnsi="Cambria Math" w:cs="华文中宋"/>
+                  <w:spacing w:val="6"/>
+                  <w:kern w:val="2"/>
+                  <w:sz w:val="24"/>
+                  <w:szCs w:val="21"/>
+                  <w:lang w:val="en-US" w:eastAsia="zh-CN" w:bidi="ar-SA"/>
+                </w:rPr>
+                <m:t>last</m:t>
+              </m:r>
+              <m:ctrlPr>
+                <w:rPr>
+                  <w:rFonts w:hint="eastAsia" w:ascii="Cambria Math" w:hAnsi="Cambria Math" w:cs="华文中宋"/>
+                  <w:b w:val="0"/>
+                  <w:i w:val="0"/>
+                  <w:spacing w:val="6"/>
+                  <w:kern w:val="2"/>
+                  <w:sz w:val="24"/>
+                  <w:szCs w:val="21"/>
+                  <w:lang w:val="en-US" w:eastAsia="zh-CN" w:bidi="ar-SA"/>
+                </w:rPr>
+              </m:ctrlPr>
+            </m:sub>
+          </m:sSub>
+          <m:r>
+            <m:rPr>
+              <m:sty m:val="p"/>
+            </m:rPr>
+            <w:rPr>
+              <w:rFonts w:hint="default" w:ascii="Cambria Math" w:hAnsi="Cambria Math" w:cs="华文中宋"/>
+              <w:spacing w:val="6"/>
+              <w:kern w:val="2"/>
+              <w:sz w:val="24"/>
+              <w:szCs w:val="21"/>
+              <w:lang w:val="en-US" w:eastAsia="zh-CN" w:bidi="ar-SA"/>
+            </w:rPr>
+            <m:t>+Gz</m:t>
+          </m:r>
+          <m:r>
+            <m:rPr>
+              <m:sty m:val="p"/>
+            </m:rPr>
+            <w:rPr>
+              <w:rFonts w:hint="eastAsia" w:ascii="Cambria Math" w:hAnsi="Cambria Math" w:cs="华文中宋"/>
+              <w:spacing w:val="6"/>
+              <w:kern w:val="2"/>
+              <w:sz w:val="24"/>
+              <w:szCs w:val="21"/>
+              <w:lang w:val="en-US" w:eastAsia="zh-CN" w:bidi="ar-SA"/>
+            </w:rPr>
+            <m:t>·i</m:t>
+          </m:r>
+          <m:r>
+            <m:rPr>
+              <m:sty m:val="p"/>
+            </m:rPr>
+            <w:rPr>
+              <w:rFonts w:hint="default" w:ascii="Cambria Math" w:hAnsi="Cambria Math" w:cs="华文中宋"/>
+              <w:spacing w:val="6"/>
+              <w:kern w:val="2"/>
+              <w:sz w:val="24"/>
+              <w:szCs w:val="21"/>
+              <w:lang w:val="en-US" w:eastAsia="zh-CN" w:bidi="ar-SA"/>
+            </w:rPr>
+            <m:t>t+</m:t>
+          </m:r>
+          <m:sSub>
+            <m:sSubPr>
+              <m:ctrlPr>
+                <w:rPr>
+                  <w:rFonts w:hint="eastAsia" w:ascii="Cambria Math" w:hAnsi="Cambria Math" w:cs="华文中宋"/>
+                  <w:b w:val="0"/>
+                  <w:i w:val="0"/>
+                  <w:spacing w:val="6"/>
+                  <w:kern w:val="2"/>
+                  <w:sz w:val="24"/>
+                  <w:szCs w:val="21"/>
+                  <w:lang w:val="en-US" w:eastAsia="zh-CN" w:bidi="ar-SA"/>
+                </w:rPr>
+              </m:ctrlPr>
+            </m:sSubPr>
+            <m:e>
+              <m:r>
+                <m:rPr>
+                  <m:sty m:val="p"/>
+                </m:rPr>
+                <w:rPr>
+                  <w:rFonts w:hint="eastAsia" w:ascii="Cambria Math" w:hAnsi="Cambria Math" w:cs="华文中宋"/>
+                  <w:spacing w:val="6"/>
+                  <w:kern w:val="2"/>
+                  <w:sz w:val="24"/>
+                  <w:szCs w:val="21"/>
+                  <w:lang w:val="en-US" w:eastAsia="zh-CN" w:bidi="ar-SA"/>
+                </w:rPr>
+                <m:t>R</m:t>
+              </m:r>
+              <m:ctrlPr>
+                <w:rPr>
+                  <w:rFonts w:hint="eastAsia" w:ascii="Cambria Math" w:hAnsi="Cambria Math" w:cs="华文中宋"/>
+                  <w:b w:val="0"/>
+                  <w:i w:val="0"/>
+                  <w:spacing w:val="6"/>
+                  <w:kern w:val="2"/>
+                  <w:sz w:val="24"/>
+                  <w:szCs w:val="21"/>
+                  <w:lang w:val="en-US" w:eastAsia="zh-CN" w:bidi="ar-SA"/>
+                </w:rPr>
+              </m:ctrlPr>
+            </m:e>
+            <m:sub>
+              <m:r>
+                <m:rPr>
+                  <m:sty m:val="p"/>
+                </m:rPr>
+                <w:rPr>
+                  <w:rFonts w:hint="default" w:ascii="Cambria Math" w:hAnsi="Cambria Math" w:cs="华文中宋"/>
+                  <w:spacing w:val="6"/>
+                  <w:kern w:val="2"/>
+                  <w:sz w:val="24"/>
+                  <w:szCs w:val="21"/>
+                  <w:lang w:val="en-US" w:eastAsia="zh-CN" w:bidi="ar-SA"/>
+                </w:rPr>
+                <m:t>last</m:t>
+              </m:r>
+              <m:ctrlPr>
+                <w:rPr>
+                  <w:rFonts w:hint="eastAsia" w:ascii="Cambria Math" w:hAnsi="Cambria Math" w:cs="华文中宋"/>
+                  <w:b w:val="0"/>
+                  <w:i w:val="0"/>
+                  <w:spacing w:val="6"/>
+                  <w:kern w:val="2"/>
+                  <w:sz w:val="24"/>
+                  <w:szCs w:val="21"/>
+                  <w:lang w:val="en-US" w:eastAsia="zh-CN" w:bidi="ar-SA"/>
+                </w:rPr>
+              </m:ctrlPr>
+            </m:sub>
+          </m:sSub>
+          <m:r>
+            <m:rPr>
+              <m:sty m:val="p"/>
+            </m:rPr>
+            <w:rPr>
+              <w:rFonts w:hint="eastAsia" w:ascii="Cambria Math" w:hAnsi="Cambria Math" w:cs="华文中宋"/>
+              <w:spacing w:val="6"/>
+              <w:kern w:val="2"/>
+              <w:sz w:val="24"/>
+              <w:szCs w:val="21"/>
+              <w:lang w:val="en-US" w:eastAsia="zh-CN" w:bidi="ar-SA"/>
+            </w:rPr>
+            <m:t>×</m:t>
+          </m:r>
+          <m:r>
+            <m:rPr>
+              <m:sty m:val="p"/>
+            </m:rPr>
+            <w:rPr>
+              <w:rFonts w:hint="default" w:ascii="Cambria Math" w:hAnsi="Cambria Math" w:cs="华文中宋"/>
+              <w:spacing w:val="6"/>
+              <w:kern w:val="2"/>
+              <w:sz w:val="24"/>
+              <w:szCs w:val="21"/>
+              <w:lang w:val="en-US" w:eastAsia="zh-CN" w:bidi="ar-SA"/>
+            </w:rPr>
+            <m:t>(iv+JVg</m:t>
+          </m:r>
+          <m:r>
+            <m:rPr>
+              <m:sty m:val="p"/>
+            </m:rPr>
+            <w:rPr>
+              <w:rFonts w:hint="eastAsia" w:ascii="Cambria Math" w:hAnsi="Cambria Math" w:cs="华文中宋"/>
+              <w:spacing w:val="6"/>
+              <w:kern w:val="2"/>
+              <w:sz w:val="24"/>
+              <w:szCs w:val="21"/>
+              <w:lang w:val="en-US" w:eastAsia="zh-CN" w:bidi="ar-SA"/>
+            </w:rPr>
+            <m:t>×</m:t>
+          </m:r>
+          <m:r>
+            <m:rPr>
+              <m:sty m:val="p"/>
+            </m:rPr>
+            <w:rPr>
+              <w:rFonts w:hint="default" w:ascii="Cambria Math" w:hAnsi="Cambria Math" w:cs="华文中宋"/>
+              <w:spacing w:val="6"/>
+              <w:kern w:val="2"/>
+              <w:sz w:val="24"/>
+              <w:szCs w:val="21"/>
+              <w:lang w:val="en-US" w:eastAsia="zh-CN" w:bidi="ar-SA"/>
+            </w:rPr>
+            <m:t>(</m:t>
+          </m:r>
+          <m:sSub>
+            <m:sSubPr>
+              <m:ctrlPr>
+                <w:rPr>
+                  <w:rFonts w:hint="eastAsia" w:ascii="Cambria Math" w:hAnsi="Cambria Math" w:cs="华文中宋"/>
+                  <w:b w:val="0"/>
+                  <w:i w:val="0"/>
+                  <w:spacing w:val="6"/>
+                  <w:kern w:val="2"/>
+                  <w:sz w:val="24"/>
+                  <w:szCs w:val="21"/>
+                  <w:lang w:val="en-US" w:eastAsia="zh-CN" w:bidi="ar-SA"/>
+                </w:rPr>
+              </m:ctrlPr>
+            </m:sSubPr>
+            <m:e>
+              <m:r>
+                <m:rPr>
+                  <m:sty m:val="p"/>
+                </m:rPr>
+                <w:rPr>
+                  <w:rFonts w:hint="default" w:ascii="Cambria Math" w:hAnsi="Cambria Math" w:cs="华文中宋"/>
+                  <w:spacing w:val="6"/>
+                  <w:kern w:val="2"/>
+                  <w:sz w:val="24"/>
+                  <w:szCs w:val="21"/>
+                  <w:lang w:val="en-US" w:eastAsia="zh-CN" w:bidi="ar-SA"/>
+                </w:rPr>
+                <m:t>bg</m:t>
+              </m:r>
+              <m:ctrlPr>
+                <w:rPr>
+                  <w:rFonts w:hint="eastAsia" w:ascii="Cambria Math" w:hAnsi="Cambria Math" w:cs="华文中宋"/>
+                  <w:b w:val="0"/>
+                  <w:i w:val="0"/>
+                  <w:spacing w:val="6"/>
+                  <w:kern w:val="2"/>
+                  <w:sz w:val="24"/>
+                  <w:szCs w:val="21"/>
+                  <w:lang w:val="en-US" w:eastAsia="zh-CN" w:bidi="ar-SA"/>
+                </w:rPr>
+              </m:ctrlPr>
+            </m:e>
+            <m:sub>
+              <m:r>
+                <m:rPr>
+                  <m:sty m:val="p"/>
+                </m:rPr>
+                <w:rPr>
+                  <w:rFonts w:hint="default" w:ascii="Cambria Math" w:hAnsi="Cambria Math" w:cs="华文中宋"/>
+                  <w:spacing w:val="6"/>
+                  <w:kern w:val="2"/>
+                  <w:sz w:val="24"/>
+                  <w:szCs w:val="21"/>
+                  <w:lang w:val="en-US" w:eastAsia="zh-CN" w:bidi="ar-SA"/>
+                </w:rPr>
+                <m:t>last</m:t>
+              </m:r>
+              <m:ctrlPr>
+                <w:rPr>
+                  <w:rFonts w:hint="eastAsia" w:ascii="Cambria Math" w:hAnsi="Cambria Math" w:cs="华文中宋"/>
+                  <w:b w:val="0"/>
+                  <w:i w:val="0"/>
+                  <w:spacing w:val="6"/>
+                  <w:kern w:val="2"/>
+                  <w:sz w:val="24"/>
+                  <w:szCs w:val="21"/>
+                  <w:lang w:val="en-US" w:eastAsia="zh-CN" w:bidi="ar-SA"/>
+                </w:rPr>
+              </m:ctrlPr>
+            </m:sub>
+          </m:sSub>
+          <m:r>
+            <m:rPr>
+              <m:sty m:val="p"/>
+            </m:rPr>
+            <w:rPr>
+              <w:rFonts w:hint="default" w:ascii="Cambria Math" w:hAnsi="Cambria Math" w:cs="华文中宋"/>
+              <w:spacing w:val="6"/>
+              <w:kern w:val="2"/>
+              <w:sz w:val="24"/>
+              <w:szCs w:val="21"/>
+              <w:lang w:val="en-US" w:eastAsia="zh-CN" w:bidi="ar-SA"/>
+            </w:rPr>
+            <m:t>−</m:t>
+          </m:r>
+          <m:sSub>
+            <m:sSubPr>
+              <m:ctrlPr>
+                <w:rPr>
+                  <w:rFonts w:hint="eastAsia" w:ascii="Cambria Math" w:hAnsi="Cambria Math" w:cs="华文中宋"/>
+                  <w:b w:val="0"/>
+                  <w:i w:val="0"/>
+                  <w:spacing w:val="6"/>
+                  <w:kern w:val="2"/>
+                  <w:sz w:val="24"/>
+                  <w:szCs w:val="21"/>
+                  <w:lang w:val="en-US" w:eastAsia="zh-CN" w:bidi="ar-SA"/>
+                </w:rPr>
+              </m:ctrlPr>
+            </m:sSubPr>
+            <m:e>
+              <m:r>
+                <m:rPr>
+                  <m:sty m:val="p"/>
+                </m:rPr>
+                <w:rPr>
+                  <w:rFonts w:hint="default" w:ascii="Cambria Math" w:hAnsi="Cambria Math" w:cs="华文中宋"/>
+                  <w:spacing w:val="6"/>
+                  <w:kern w:val="2"/>
+                  <w:sz w:val="24"/>
+                  <w:szCs w:val="21"/>
+                  <w:lang w:val="en-US" w:eastAsia="zh-CN" w:bidi="ar-SA"/>
+                </w:rPr>
+                <m:t>bg</m:t>
+              </m:r>
+              <m:ctrlPr>
+                <w:rPr>
+                  <w:rFonts w:hint="eastAsia" w:ascii="Cambria Math" w:hAnsi="Cambria Math" w:cs="华文中宋"/>
+                  <w:b w:val="0"/>
+                  <w:i w:val="0"/>
+                  <w:spacing w:val="6"/>
+                  <w:kern w:val="2"/>
+                  <w:sz w:val="24"/>
+                  <w:szCs w:val="21"/>
+                  <w:lang w:val="en-US" w:eastAsia="zh-CN" w:bidi="ar-SA"/>
+                </w:rPr>
+              </m:ctrlPr>
+            </m:e>
+            <m:sub>
+              <m:r>
+                <m:rPr>
+                  <m:sty m:val="p"/>
+                </m:rPr>
+                <w:rPr>
+                  <w:rFonts w:hint="eastAsia" w:ascii="Cambria Math" w:hAnsi="Cambria Math" w:cs="华文中宋"/>
+                  <w:spacing w:val="6"/>
+                  <w:kern w:val="2"/>
+                  <w:sz w:val="24"/>
+                  <w:szCs w:val="21"/>
+                  <w:lang w:val="en-US" w:eastAsia="zh-CN" w:bidi="ar-SA"/>
+                </w:rPr>
+                <m:t>pre</m:t>
+              </m:r>
+              <m:r>
+                <m:rPr>
+                  <m:sty m:val="p"/>
+                </m:rPr>
+                <w:rPr>
+                  <w:rFonts w:hint="default" w:ascii="Cambria Math" w:hAnsi="Cambria Math" w:cs="华文中宋"/>
+                  <w:spacing w:val="6"/>
+                  <w:kern w:val="2"/>
+                  <w:sz w:val="24"/>
+                  <w:szCs w:val="21"/>
+                  <w:lang w:val="en-US" w:eastAsia="zh-CN" w:bidi="ar-SA"/>
+                </w:rPr>
+                <m:t>int</m:t>
+              </m:r>
+              <m:ctrlPr>
+                <w:rPr>
+                  <w:rFonts w:hint="eastAsia" w:ascii="Cambria Math" w:hAnsi="Cambria Math" w:cs="华文中宋"/>
+                  <w:b w:val="0"/>
+                  <w:i w:val="0"/>
+                  <w:spacing w:val="6"/>
+                  <w:kern w:val="2"/>
+                  <w:sz w:val="24"/>
+                  <w:szCs w:val="21"/>
+                  <w:lang w:val="en-US" w:eastAsia="zh-CN" w:bidi="ar-SA"/>
+                </w:rPr>
+              </m:ctrlPr>
+            </m:sub>
+          </m:sSub>
+          <m:r>
+            <m:rPr>
+              <m:sty m:val="p"/>
+            </m:rPr>
+            <w:rPr>
+              <w:rFonts w:hint="default" w:ascii="Cambria Math" w:hAnsi="Cambria Math" w:cs="华文中宋"/>
+              <w:spacing w:val="6"/>
+              <w:kern w:val="2"/>
+              <w:sz w:val="24"/>
+              <w:szCs w:val="21"/>
+              <w:lang w:val="en-US" w:eastAsia="zh-CN" w:bidi="ar-SA"/>
+            </w:rPr>
+            <m:t>)+JVa</m:t>
+          </m:r>
+          <m:r>
+            <m:rPr>
+              <m:sty m:val="p"/>
+            </m:rPr>
+            <w:rPr>
+              <w:rFonts w:hint="eastAsia" w:ascii="Cambria Math" w:hAnsi="Cambria Math" w:cs="华文中宋"/>
+              <w:spacing w:val="6"/>
+              <w:kern w:val="2"/>
+              <w:sz w:val="24"/>
+              <w:szCs w:val="21"/>
+              <w:lang w:val="en-US" w:eastAsia="zh-CN" w:bidi="ar-SA"/>
+            </w:rPr>
+            <m:t>×</m:t>
+          </m:r>
+          <m:r>
+            <m:rPr>
+              <m:sty m:val="p"/>
+            </m:rPr>
+            <w:rPr>
+              <w:rFonts w:hint="default" w:ascii="Cambria Math" w:hAnsi="Cambria Math" w:cs="华文中宋"/>
+              <w:spacing w:val="6"/>
+              <w:kern w:val="2"/>
+              <w:sz w:val="24"/>
+              <w:szCs w:val="21"/>
+              <w:lang w:val="en-US" w:eastAsia="zh-CN" w:bidi="ar-SA"/>
+            </w:rPr>
+            <m:t>(</m:t>
+          </m:r>
+          <m:sSub>
+            <m:sSubPr>
+              <m:ctrlPr>
+                <w:rPr>
+                  <w:rFonts w:hint="eastAsia" w:ascii="Cambria Math" w:hAnsi="Cambria Math" w:cs="华文中宋"/>
+                  <w:b w:val="0"/>
+                  <w:i w:val="0"/>
+                  <w:spacing w:val="6"/>
+                  <w:kern w:val="2"/>
+                  <w:sz w:val="24"/>
+                  <w:szCs w:val="21"/>
+                  <w:lang w:val="en-US" w:eastAsia="zh-CN" w:bidi="ar-SA"/>
+                </w:rPr>
+              </m:ctrlPr>
+            </m:sSubPr>
+            <m:e>
+              <m:r>
+                <m:rPr>
+                  <m:sty m:val="p"/>
+                </m:rPr>
+                <w:rPr>
+                  <w:rFonts w:hint="default" w:ascii="Cambria Math" w:hAnsi="Cambria Math" w:cs="华文中宋"/>
+                  <w:spacing w:val="6"/>
+                  <w:kern w:val="2"/>
+                  <w:sz w:val="24"/>
+                  <w:szCs w:val="21"/>
+                  <w:lang w:val="en-US" w:eastAsia="zh-CN" w:bidi="ar-SA"/>
+                </w:rPr>
+                <m:t>ba</m:t>
+              </m:r>
+              <m:ctrlPr>
+                <w:rPr>
+                  <w:rFonts w:hint="eastAsia" w:ascii="Cambria Math" w:hAnsi="Cambria Math" w:cs="华文中宋"/>
+                  <w:b w:val="0"/>
+                  <w:i w:val="0"/>
+                  <w:spacing w:val="6"/>
+                  <w:kern w:val="2"/>
+                  <w:sz w:val="24"/>
+                  <w:szCs w:val="21"/>
+                  <w:lang w:val="en-US" w:eastAsia="zh-CN" w:bidi="ar-SA"/>
+                </w:rPr>
+              </m:ctrlPr>
+            </m:e>
+            <m:sub>
+              <m:r>
+                <m:rPr>
+                  <m:sty m:val="p"/>
+                </m:rPr>
+                <w:rPr>
+                  <w:rFonts w:hint="default" w:ascii="Cambria Math" w:hAnsi="Cambria Math" w:cs="华文中宋"/>
+                  <w:spacing w:val="6"/>
+                  <w:kern w:val="2"/>
+                  <w:sz w:val="24"/>
+                  <w:szCs w:val="21"/>
+                  <w:lang w:val="en-US" w:eastAsia="zh-CN" w:bidi="ar-SA"/>
+                </w:rPr>
+                <m:t>last</m:t>
+              </m:r>
+              <m:ctrlPr>
+                <w:rPr>
+                  <w:rFonts w:hint="eastAsia" w:ascii="Cambria Math" w:hAnsi="Cambria Math" w:cs="华文中宋"/>
+                  <w:b w:val="0"/>
+                  <w:i w:val="0"/>
+                  <w:spacing w:val="6"/>
+                  <w:kern w:val="2"/>
+                  <w:sz w:val="24"/>
+                  <w:szCs w:val="21"/>
+                  <w:lang w:val="en-US" w:eastAsia="zh-CN" w:bidi="ar-SA"/>
+                </w:rPr>
+              </m:ctrlPr>
+            </m:sub>
+          </m:sSub>
+          <m:r>
+            <m:rPr>
+              <m:sty m:val="p"/>
+            </m:rPr>
+            <w:rPr>
+              <w:rFonts w:hint="default" w:ascii="Cambria Math" w:hAnsi="Cambria Math" w:cs="华文中宋"/>
+              <w:spacing w:val="6"/>
+              <w:kern w:val="2"/>
+              <w:sz w:val="24"/>
+              <w:szCs w:val="21"/>
+              <w:lang w:val="en-US" w:eastAsia="zh-CN" w:bidi="ar-SA"/>
+            </w:rPr>
+            <m:t>−</m:t>
+          </m:r>
+          <m:sSub>
+            <m:sSubPr>
+              <m:ctrlPr>
+                <w:rPr>
+                  <w:rFonts w:hint="eastAsia" w:ascii="Cambria Math" w:hAnsi="Cambria Math" w:cs="华文中宋"/>
+                  <w:b w:val="0"/>
+                  <w:i w:val="0"/>
+                  <w:spacing w:val="6"/>
+                  <w:kern w:val="2"/>
+                  <w:sz w:val="24"/>
+                  <w:szCs w:val="21"/>
+                  <w:lang w:val="en-US" w:eastAsia="zh-CN" w:bidi="ar-SA"/>
+                </w:rPr>
+              </m:ctrlPr>
+            </m:sSubPr>
+            <m:e>
+              <m:r>
+                <m:rPr>
+                  <m:sty m:val="p"/>
+                </m:rPr>
+                <w:rPr>
+                  <w:rFonts w:hint="default" w:ascii="Cambria Math" w:hAnsi="Cambria Math" w:cs="华文中宋"/>
+                  <w:spacing w:val="6"/>
+                  <w:kern w:val="2"/>
+                  <w:sz w:val="24"/>
+                  <w:szCs w:val="21"/>
+                  <w:lang w:val="en-US" w:eastAsia="zh-CN" w:bidi="ar-SA"/>
+                </w:rPr>
+                <m:t>ba</m:t>
+              </m:r>
+              <m:ctrlPr>
+                <w:rPr>
+                  <w:rFonts w:hint="eastAsia" w:ascii="Cambria Math" w:hAnsi="Cambria Math" w:cs="华文中宋"/>
+                  <w:b w:val="0"/>
+                  <w:i w:val="0"/>
+                  <w:spacing w:val="6"/>
+                  <w:kern w:val="2"/>
+                  <w:sz w:val="24"/>
+                  <w:szCs w:val="21"/>
+                  <w:lang w:val="en-US" w:eastAsia="zh-CN" w:bidi="ar-SA"/>
+                </w:rPr>
+              </m:ctrlPr>
+            </m:e>
+            <m:sub>
+              <m:r>
+                <m:rPr>
+                  <m:sty m:val="p"/>
+                </m:rPr>
+                <w:rPr>
+                  <w:rFonts w:hint="default" w:ascii="Cambria Math" w:hAnsi="Cambria Math" w:cs="华文中宋"/>
+                  <w:spacing w:val="6"/>
+                  <w:kern w:val="2"/>
+                  <w:sz w:val="24"/>
+                  <w:szCs w:val="21"/>
+                  <w:lang w:val="en-US" w:eastAsia="zh-CN" w:bidi="ar-SA"/>
+                </w:rPr>
+                <m:t>cur</m:t>
+              </m:r>
+              <m:ctrlPr>
+                <w:rPr>
+                  <w:rFonts w:hint="eastAsia" w:ascii="Cambria Math" w:hAnsi="Cambria Math" w:cs="华文中宋"/>
+                  <w:b w:val="0"/>
+                  <w:i w:val="0"/>
+                  <w:spacing w:val="6"/>
+                  <w:kern w:val="2"/>
+                  <w:sz w:val="24"/>
+                  <w:szCs w:val="21"/>
+                  <w:lang w:val="en-US" w:eastAsia="zh-CN" w:bidi="ar-SA"/>
+                </w:rPr>
+              </m:ctrlPr>
+            </m:sub>
+          </m:sSub>
+          <m:r>
+            <m:rPr>
+              <m:sty m:val="p"/>
+            </m:rPr>
+            <w:rPr>
+              <w:rFonts w:hint="default" w:ascii="Cambria Math" w:hAnsi="Cambria Math" w:cs="华文中宋"/>
+              <w:spacing w:val="6"/>
+              <w:kern w:val="2"/>
+              <w:sz w:val="24"/>
+              <w:szCs w:val="21"/>
+              <w:lang w:val="en-US" w:eastAsia="zh-CN" w:bidi="ar-SA"/>
+            </w:rPr>
+            <m:t>))</m:t>
+          </m:r>
+        </m:oMath>
+      </m:oMathPara>
+    </w:p>
+    <w:p>
+      <w:pPr>
+        <m:rPr/>
+        <w:rPr>
+          <w:rFonts w:hint="default" w:hAnsi="Cambria Math" w:cs="华文中宋"/>
+          <w:b w:val="0"/>
+          <w:i w:val="0"/>
+          <w:spacing w:val="6"/>
+          <w:kern w:val="2"/>
+          <w:sz w:val="24"/>
+          <w:szCs w:val="21"/>
+          <w:lang w:val="en-US" w:eastAsia="zh-CN" w:bidi="ar-SA"/>
+        </w:rPr>
+      </w:pPr>
+    </w:p>
+    <w:p>
+      <w:pPr>
+        <m:rPr/>
+        <w:rPr>
+          <w:rFonts w:hint="default" w:hAnsi="Cambria Math" w:cs="华文中宋"/>
+          <w:b w:val="0"/>
+          <w:i w:val="0"/>
+          <w:spacing w:val="6"/>
+          <w:kern w:val="2"/>
+          <w:sz w:val="24"/>
+          <w:szCs w:val="21"/>
+          <w:lang w:val="en-US" w:eastAsia="zh-CN" w:bidi="ar-SA"/>
+        </w:rPr>
+      </w:pPr>
+      <w:r>
+        <w:drawing>
+          <wp:inline distT="0" distB="0" distL="114300" distR="114300">
+            <wp:extent cx="6640830" cy="3253105"/>
+            <wp:effectExtent l="0" t="0" r="3810" b="8255"/>
+            <wp:docPr id="2" name="图片 1"/>
+            <wp:cNvGraphicFramePr>
+              <a:graphicFrameLocks xmlns:a="http://schemas.openxmlformats.org/drawingml/2006/main" noChangeAspect="1"/>
+            </wp:cNvGraphicFramePr>
+            <a:graphic xmlns:a="http://schemas.openxmlformats.org/drawingml/2006/main">
+              <a:graphicData uri="http://schemas.openxmlformats.org/drawingml/2006/picture">
+                <pic:pic xmlns:pic="http://schemas.openxmlformats.org/drawingml/2006/picture">
+                  <pic:nvPicPr>
+                    <pic:cNvPr id="2" name="图片 1"/>
+                    <pic:cNvPicPr>
+                      <a:picLocks noChangeAspect="1"/>
+                    </pic:cNvPicPr>
+                  </pic:nvPicPr>
+                  <pic:blipFill>
+                    <a:blip r:embed="rId7"/>
+                    <a:stretch>
+                      <a:fillRect/>
+                    </a:stretch>
+                  </pic:blipFill>
+                  <pic:spPr>
+                    <a:xfrm>
+                      <a:off x="0" y="0"/>
+                      <a:ext cx="6640830" cy="3253105"/>
+                    </a:xfrm>
+                    <a:prstGeom prst="rect">
+                      <a:avLst/>
+                    </a:prstGeom>
+                    <a:noFill/>
+                    <a:ln>
+                      <a:noFill/>
+                    </a:ln>
+                  </pic:spPr>
+                </pic:pic>
+              </a:graphicData>
+            </a:graphic>
+          </wp:inline>
+        </w:drawing>
+      </w:r>
+      <w:bookmarkStart w:id="0" w:name="_GoBack"/>
+      <w:bookmarkEnd w:id="0"/>
     </w:p>
     <w:sectPr>
       <w:pgSz w:w="11906" w:h="16838"/>
@@ -4475,9 +6741,9 @@
     <w:lsdException w:unhideWhenUsed="0" w:uiPriority="0" w:semiHidden="0" w:name="index 7"/>
     <w:lsdException w:unhideWhenUsed="0" w:uiPriority="0" w:semiHidden="0" w:name="index 8"/>
     <w:lsdException w:unhideWhenUsed="0" w:uiPriority="0" w:semiHidden="0" w:name="index 9"/>
-    <w:lsdException w:unhideWhenUsed="0" w:uiPriority="0" w:semiHidden="0" w:name="toc 1"/>
-    <w:lsdException w:unhideWhenUsed="0" w:uiPriority="0" w:semiHidden="0" w:name="toc 2"/>
-    <w:lsdException w:unhideWhenUsed="0" w:uiPriority="0" w:semiHidden="0" w:name="toc 3"/>
+    <w:lsdException w:qFormat="1" w:unhideWhenUsed="0" w:uiPriority="0" w:semiHidden="0" w:name="toc 1"/>
+    <w:lsdException w:qFormat="1" w:unhideWhenUsed="0" w:uiPriority="0" w:semiHidden="0" w:name="toc 2"/>
+    <w:lsdException w:qFormat="1" w:unhideWhenUsed="0" w:uiPriority="0" w:semiHidden="0" w:name="toc 3"/>
     <w:lsdException w:unhideWhenUsed="0" w:uiPriority="0" w:semiHidden="0" w:name="toc 4"/>
     <w:lsdException w:unhideWhenUsed="0" w:uiPriority="0" w:semiHidden="0" w:name="toc 5"/>
     <w:lsdException w:unhideWhenUsed="0" w:uiPriority="0" w:semiHidden="0" w:name="toc 6"/>
@@ -4494,7 +6760,7 @@
     <w:lsdException w:unhideWhenUsed="0" w:uiPriority="0" w:semiHidden="0" w:name="table of figures"/>
     <w:lsdException w:unhideWhenUsed="0" w:uiPriority="0" w:semiHidden="0" w:name="envelope address"/>
     <w:lsdException w:unhideWhenUsed="0" w:uiPriority="0" w:semiHidden="0" w:name="envelope return"/>
-    <w:lsdException w:unhideWhenUsed="0" w:uiPriority="0" w:semiHidden="0" w:name="footnote reference"/>
+    <w:lsdException w:qFormat="1" w:unhideWhenUsed="0" w:uiPriority="0" w:semiHidden="0" w:name="footnote reference"/>
     <w:lsdException w:unhideWhenUsed="0" w:uiPriority="0" w:semiHidden="0" w:name="annotation reference"/>
     <w:lsdException w:unhideWhenUsed="0" w:uiPriority="0" w:semiHidden="0" w:name="line number"/>
     <w:lsdException w:unhideWhenUsed="0" w:uiPriority="0" w:semiHidden="0" w:name="page number"/>
@@ -4559,7 +6825,7 @@
     <w:lsdException w:unhideWhenUsed="0" w:uiPriority="0" w:semiHidden="0" w:name="HTML Sample"/>
     <w:lsdException w:unhideWhenUsed="0" w:uiPriority="0" w:semiHidden="0" w:name="HTML Typewriter"/>
     <w:lsdException w:unhideWhenUsed="0" w:uiPriority="0" w:semiHidden="0" w:name="HTML Variable"/>
-    <w:lsdException w:unhideWhenUsed="0" w:uiPriority="0" w:name="Normal Table"/>
+    <w:lsdException w:qFormat="1" w:unhideWhenUsed="0" w:uiPriority="0" w:name="Normal Table"/>
     <w:lsdException w:unhideWhenUsed="0" w:uiPriority="0" w:semiHidden="0" w:name="annotation subject"/>
     <w:lsdException w:unhideWhenUsed="0" w:uiPriority="0" w:semiHidden="0" w:name="Table Simple 1"/>
     <w:lsdException w:unhideWhenUsed="0" w:uiPriority="0" w:semiHidden="0" w:name="Table Simple 2"/>
@@ -4820,6 +7086,7 @@
   <w:style w:type="table" w:default="1" w:styleId="11">
     <w:name w:val="Normal Table"/>
     <w:semiHidden/>
+    <w:qFormat/>
     <w:uiPriority w:val="0"/>
     <w:tblPr>
       <w:tblCellMar>
@@ -4851,6 +7118,7 @@
     <w:name w:val="toc 3"/>
     <w:basedOn w:val="1"/>
     <w:next w:val="1"/>
+    <w:qFormat/>
     <w:uiPriority w:val="0"/>
     <w:pPr>
       <w:ind w:left="504" w:leftChars="200"/>
@@ -4864,6 +7132,7 @@
     <w:name w:val="toc 1"/>
     <w:basedOn w:val="1"/>
     <w:next w:val="1"/>
+    <w:qFormat/>
     <w:uiPriority w:val="0"/>
     <w:rPr>
       <w:rFonts w:ascii="Times New Roman" w:hAnsi="Times New Roman" w:eastAsia="黑体"/>
@@ -4887,6 +7156,7 @@
     <w:name w:val="toc 2"/>
     <w:basedOn w:val="1"/>
     <w:next w:val="1"/>
+    <w:qFormat/>
     <w:uiPriority w:val="0"/>
     <w:pPr>
       <w:ind w:left="252" w:leftChars="100"/>
@@ -4899,6 +7169,7 @@
   <w:style w:type="character" w:styleId="13">
     <w:name w:val="footnote reference"/>
     <w:basedOn w:val="12"/>
+    <w:qFormat/>
     <w:uiPriority w:val="0"/>
     <w:rPr>
       <w:rFonts w:ascii="Times New Roman" w:hAnsi="Times New Roman" w:eastAsia="宋体"/>

</xml_diff>